<commit_message>
Edited things a bit so navigation through the document is easier
with the navigation bar
</commit_message>
<xml_diff>
--- a/Development Journal.docx
+++ b/Development Journal.docx
@@ -37,7 +37,15 @@
     </w:p>
     <w:p>
       <w:r>
-        <w:t>Yusef Omowale - yomowale@gmail.com</w:t>
+        <w:t xml:space="preserve">Yusef </w:t>
+      </w:r>
+      <w:proofErr w:type="spellStart"/>
+      <w:r>
+        <w:t>Omowale</w:t>
+      </w:r>
+      <w:proofErr w:type="spellEnd"/>
+      <w:r>
+        <w:t xml:space="preserve"> - yomowale@gmail.com</w:t>
       </w:r>
     </w:p>
     <w:p>
@@ -105,7 +113,7 @@
         </w:rPr>
         <w:t xml:space="preserve">Betsy - (949)310-5509; </w:t>
       </w:r>
-      <w:hyperlink r:id="rId5">
+      <w:hyperlink r:id="rId6">
         <w:r>
           <w:rPr>
             <w:color w:val="1155CC"/>
@@ -178,7 +186,7 @@
         </w:rPr>
         <w:t xml:space="preserve">Vanessa - (571) 213-8689; </w:t>
       </w:r>
-      <w:hyperlink r:id="rId6">
+      <w:hyperlink r:id="rId7">
         <w:r>
           <w:rPr>
             <w:color w:val="1155CC"/>
@@ -245,8 +253,17 @@
           <w:sz w:val="24"/>
           <w:szCs w:val="24"/>
         </w:rPr>
-        <w:t>Drake - drakesong</w:t>
-      </w:r>
+        <w:t xml:space="preserve">Drake - </w:t>
+      </w:r>
+      <w:proofErr w:type="spellStart"/>
+      <w:r>
+        <w:rPr>
+          <w:sz w:val="24"/>
+          <w:szCs w:val="24"/>
+        </w:rPr>
+        <w:t>drakesong</w:t>
+      </w:r>
+      <w:proofErr w:type="spellEnd"/>
     </w:p>
     <w:p>
       <w:pPr>
@@ -277,14 +294,7 @@
           <w:sz w:val="24"/>
           <w:szCs w:val="24"/>
         </w:rPr>
-        <w:t xml:space="preserve">Jonathan </w:t>
-      </w:r>
-      <w:r>
-        <w:rPr>
-          <w:sz w:val="24"/>
-          <w:szCs w:val="24"/>
-        </w:rPr>
-        <w:t>- johnhou13579</w:t>
+        <w:t>Jonathan - johnhou13579</w:t>
       </w:r>
     </w:p>
     <w:p>
@@ -318,24 +328,42 @@
           <w:sz w:val="24"/>
           <w:szCs w:val="24"/>
         </w:rPr>
-        <w:t>Drake - drakesong</w:t>
-      </w:r>
-    </w:p>
-    <w:p>
-      <w:pPr>
-        <w:spacing w:line="327" w:lineRule="auto"/>
-        <w:rPr>
-          <w:sz w:val="24"/>
-          <w:szCs w:val="24"/>
-        </w:rPr>
-      </w:pPr>
-      <w:r>
-        <w:rPr>
-          <w:sz w:val="24"/>
-          <w:szCs w:val="24"/>
-        </w:rPr>
-        <w:t>Jonathan - jonathan_hou</w:t>
-      </w:r>
+        <w:t xml:space="preserve">Drake - </w:t>
+      </w:r>
+      <w:proofErr w:type="spellStart"/>
+      <w:r>
+        <w:rPr>
+          <w:sz w:val="24"/>
+          <w:szCs w:val="24"/>
+        </w:rPr>
+        <w:t>drakesong</w:t>
+      </w:r>
+      <w:proofErr w:type="spellEnd"/>
+    </w:p>
+    <w:p>
+      <w:pPr>
+        <w:spacing w:line="327" w:lineRule="auto"/>
+        <w:rPr>
+          <w:sz w:val="24"/>
+          <w:szCs w:val="24"/>
+        </w:rPr>
+      </w:pPr>
+      <w:r>
+        <w:rPr>
+          <w:sz w:val="24"/>
+          <w:szCs w:val="24"/>
+        </w:rPr>
+        <w:t xml:space="preserve">Jonathan - </w:t>
+      </w:r>
+      <w:proofErr w:type="spellStart"/>
+      <w:r>
+        <w:rPr>
+          <w:sz w:val="24"/>
+          <w:szCs w:val="24"/>
+        </w:rPr>
+        <w:t>jonathan_hou</w:t>
+      </w:r>
+      <w:proofErr w:type="spellEnd"/>
     </w:p>
     <w:p>
       <w:pPr>
@@ -401,15 +429,7 @@
           <w:sz w:val="24"/>
           <w:szCs w:val="24"/>
         </w:rPr>
-        <w:t>Redesign/re-architect their website using a content management system (CMS), potentially integrating book circulation/catalog servi</w:t>
-      </w:r>
-      <w:r>
-        <w:rPr>
-          <w:color w:val="333333"/>
-          <w:sz w:val="24"/>
-          <w:szCs w:val="24"/>
-        </w:rPr>
-        <w:t>ces.</w:t>
+        <w:t>Redesign/re-architect their website using a content management system (CMS), potentially integrating book circulation/catalog services.</w:t>
       </w:r>
     </w:p>
     <w:p>
@@ -547,10 +567,7 @@
         <w:contextualSpacing/>
       </w:pPr>
       <w:r>
-        <w:t>Preferences for post-project maintenanc</w:t>
-      </w:r>
-      <w:r>
-        <w:t xml:space="preserve">e </w:t>
+        <w:t xml:space="preserve">Preferences for post-project maintenance </w:t>
       </w:r>
     </w:p>
     <w:p>
@@ -574,45 +591,20 @@
     </w:p>
     <w:p>
       <w:pPr>
-        <w:spacing w:line="327" w:lineRule="auto"/>
-        <w:rPr>
-          <w:color w:val="333333"/>
-          <w:sz w:val="24"/>
-          <w:szCs w:val="24"/>
-          <w:u w:val="single"/>
-        </w:rPr>
-      </w:pPr>
-      <w:r>
-        <w:rPr>
-          <w:color w:val="333333"/>
-          <w:sz w:val="24"/>
-          <w:szCs w:val="24"/>
-          <w:u w:val="single"/>
-        </w:rPr>
+        <w:pStyle w:val="Heading4"/>
+      </w:pPr>
+      <w:r>
         <w:t>01/28/18-02/10/18</w:t>
       </w:r>
-    </w:p>
-    <w:p>
-      <w:pPr>
-        <w:numPr>
-          <w:ilvl w:val="0"/>
-          <w:numId w:val="3"/>
-        </w:numPr>
-        <w:spacing w:line="327" w:lineRule="auto"/>
-        <w:contextualSpacing/>
-        <w:rPr>
-          <w:sz w:val="24"/>
-          <w:szCs w:val="24"/>
-          <w:shd w:val="clear" w:color="auto" w:fill="D9EAD3"/>
-        </w:rPr>
-      </w:pPr>
-      <w:r>
-        <w:rPr>
-          <w:sz w:val="24"/>
-          <w:szCs w:val="24"/>
-          <w:shd w:val="clear" w:color="auto" w:fill="D9EAD3"/>
-        </w:rPr>
-        <w:t>01/28/18</w:t>
+      <w:bookmarkStart w:id="6" w:name="_GoBack"/>
+      <w:bookmarkEnd w:id="6"/>
+    </w:p>
+    <w:p>
+      <w:pPr>
+        <w:pStyle w:val="Heading5"/>
+      </w:pPr>
+      <w:r>
+        <w:t>1/28/18</w:t>
       </w:r>
     </w:p>
     <w:p>
@@ -681,15 +673,7 @@
           <w:sz w:val="24"/>
           <w:szCs w:val="24"/>
         </w:rPr>
-        <w:t>Determine your scr</w:t>
-      </w:r>
-      <w:r>
-        <w:rPr>
-          <w:color w:val="333333"/>
-          <w:sz w:val="24"/>
-          <w:szCs w:val="24"/>
-        </w:rPr>
-        <w:t>um meeting times (email to Chloe and Justin)</w:t>
+        <w:t>Determine your scrum meeting times (email to Chloe and Justin)</w:t>
       </w:r>
     </w:p>
     <w:p>
@@ -759,15 +743,7 @@
           <w:sz w:val="24"/>
           <w:szCs w:val="24"/>
         </w:rPr>
-        <w:t>Want us to start with doing research about other websites and what works; goal is to make a survey to send out to p</w:t>
-      </w:r>
-      <w:r>
-        <w:rPr>
-          <w:color w:val="333333"/>
-          <w:sz w:val="24"/>
-          <w:szCs w:val="24"/>
-        </w:rPr>
-        <w:t>eople; show to community partner before distributing</w:t>
+        <w:t>Want us to start with doing research about other websites and what works; goal is to make a survey to send out to people; show to community partner before distributing</w:t>
       </w:r>
     </w:p>
     <w:p>
@@ -790,8 +766,18 @@
           <w:sz w:val="24"/>
           <w:szCs w:val="24"/>
         </w:rPr>
-        <w:t>More features like exhibits, content management system, switching to wordpress</w:t>
-      </w:r>
+        <w:t xml:space="preserve">More features like exhibits, content management system, switching to </w:t>
+      </w:r>
+      <w:proofErr w:type="spellStart"/>
+      <w:r>
+        <w:rPr>
+          <w:color w:val="333333"/>
+          <w:sz w:val="24"/>
+          <w:szCs w:val="24"/>
+        </w:rPr>
+        <w:t>wordpress</w:t>
+      </w:r>
+      <w:proofErr w:type="spellEnd"/>
     </w:p>
     <w:p>
       <w:pPr>
@@ -834,15 +820,7 @@
           <w:sz w:val="24"/>
           <w:szCs w:val="24"/>
         </w:rPr>
-        <w:t>Chec</w:t>
-      </w:r>
-      <w:r>
-        <w:rPr>
-          <w:color w:val="333333"/>
-          <w:sz w:val="24"/>
-          <w:szCs w:val="24"/>
-        </w:rPr>
-        <w:t>k out other libraries, survey features, improve accessibility, what features users would like</w:t>
+        <w:t>Check out other libraries, survey features, improve accessibility, what features users would like</w:t>
       </w:r>
     </w:p>
     <w:p>
@@ -864,15 +842,7 @@
           <w:sz w:val="24"/>
           <w:szCs w:val="24"/>
         </w:rPr>
-        <w:t>Access documents/international reach (people come from all over the world to access the documents in the library/lots of social justice documents/social implicati</w:t>
-      </w:r>
-      <w:r>
-        <w:rPr>
-          <w:color w:val="333333"/>
-          <w:sz w:val="24"/>
-          <w:szCs w:val="24"/>
-        </w:rPr>
-        <w:t>ons), change out documents available online according to demand</w:t>
+        <w:t>Access documents/international reach (people come from all over the world to access the documents in the library/lots of social justice documents/social implications), change out documents available online according to demand</w:t>
       </w:r>
     </w:p>
     <w:p>
@@ -938,6 +908,7 @@
           <w:sz w:val="24"/>
           <w:szCs w:val="24"/>
         </w:rPr>
+        <w:lastRenderedPageBreak/>
         <w:t>Rate/review/comment</w:t>
       </w:r>
     </w:p>
@@ -960,7 +931,6 @@
           <w:sz w:val="24"/>
           <w:szCs w:val="24"/>
         </w:rPr>
-        <w:lastRenderedPageBreak/>
         <w:t>No static document (mix of resources)</w:t>
       </w:r>
     </w:p>
@@ -1065,7 +1035,7 @@
           <w:szCs w:val="24"/>
         </w:rPr>
       </w:pPr>
-      <w:hyperlink r:id="rId7">
+      <w:hyperlink r:id="rId8">
         <w:r>
           <w:rPr>
             <w:color w:val="1155CC"/>
@@ -1090,7 +1060,7 @@
           <w:szCs w:val="24"/>
         </w:rPr>
       </w:pPr>
-      <w:hyperlink r:id="rId8">
+      <w:hyperlink r:id="rId9">
         <w:r>
           <w:rPr>
             <w:color w:val="1155CC"/>
@@ -1165,15 +1135,7 @@
           <w:sz w:val="24"/>
           <w:szCs w:val="24"/>
         </w:rPr>
-        <w:t>How to improve the library’s accessibility t</w:t>
-      </w:r>
-      <w:r>
-        <w:rPr>
-          <w:color w:val="333333"/>
-          <w:sz w:val="24"/>
-          <w:szCs w:val="24"/>
-        </w:rPr>
-        <w:t>o the public (local, national, and international)</w:t>
+        <w:t>How to improve the library’s accessibility to the public (local, national, and international)</w:t>
       </w:r>
     </w:p>
     <w:p>
@@ -1261,8 +1223,18 @@
           <w:sz w:val="24"/>
           <w:szCs w:val="24"/>
         </w:rPr>
-        <w:t>Drake - trello</w:t>
-      </w:r>
+        <w:t xml:space="preserve">Drake - </w:t>
+      </w:r>
+      <w:proofErr w:type="spellStart"/>
+      <w:r>
+        <w:rPr>
+          <w:color w:val="333333"/>
+          <w:sz w:val="24"/>
+          <w:szCs w:val="24"/>
+        </w:rPr>
+        <w:t>trello</w:t>
+      </w:r>
+      <w:proofErr w:type="spellEnd"/>
     </w:p>
     <w:p>
       <w:pPr>
@@ -1283,8 +1255,18 @@
           <w:sz w:val="24"/>
           <w:szCs w:val="24"/>
         </w:rPr>
-        <w:t>Vanessa - github</w:t>
-      </w:r>
+        <w:t xml:space="preserve">Vanessa - </w:t>
+      </w:r>
+      <w:proofErr w:type="spellStart"/>
+      <w:r>
+        <w:rPr>
+          <w:color w:val="333333"/>
+          <w:sz w:val="24"/>
+          <w:szCs w:val="24"/>
+        </w:rPr>
+        <w:t>github</w:t>
+      </w:r>
+      <w:proofErr w:type="spellEnd"/>
     </w:p>
     <w:p>
       <w:pPr>
@@ -1305,15 +1287,7 @@
           <w:sz w:val="24"/>
           <w:szCs w:val="24"/>
         </w:rPr>
-        <w:t>Everyone a</w:t>
-      </w:r>
-      <w:r>
-        <w:rPr>
-          <w:color w:val="333333"/>
-          <w:sz w:val="24"/>
-          <w:szCs w:val="24"/>
-        </w:rPr>
-        <w:t xml:space="preserve"> little bit of research/clean up summary</w:t>
+        <w:t>Everyone a little bit of research/clean up summary</w:t>
       </w:r>
     </w:p>
     <w:p>
@@ -1327,6 +1301,7 @@
           <w:szCs w:val="24"/>
         </w:rPr>
       </w:pPr>
+      <w:proofErr w:type="gramStart"/>
       <w:r>
         <w:rPr>
           <w:b/>
@@ -1337,8 +1312,7 @@
         </w:rPr>
         <w:t>Summary :</w:t>
       </w:r>
-      <w:bookmarkStart w:id="6" w:name="_GoBack"/>
-      <w:bookmarkEnd w:id="6"/>
+      <w:proofErr w:type="gramEnd"/>
     </w:p>
     <w:p>
       <w:pPr>
@@ -1526,16 +1500,7 @@
           <w:sz w:val="24"/>
           <w:szCs w:val="24"/>
         </w:rPr>
-        <w:t>Search request form (automatic reply)</w:t>
-      </w:r>
-      <w:r>
-        <w:rPr>
-          <w:i/>
-          <w:color w:val="333333"/>
-          <w:sz w:val="24"/>
-          <w:szCs w:val="24"/>
-        </w:rPr>
-        <w:t>, donor option, digitized packets, space rentals, volunteer opportunities.</w:t>
+        <w:t>Search request form (automatic reply), donor option, digitized packets, space rentals, volunteer opportunities.</w:t>
       </w:r>
     </w:p>
     <w:p>
@@ -1560,7 +1525,27 @@
           <w:sz w:val="24"/>
           <w:szCs w:val="24"/>
         </w:rPr>
-        <w:t>Learning management system (e.g. moodle)</w:t>
+        <w:t xml:space="preserve">Learning management system (e.g. </w:t>
+      </w:r>
+      <w:proofErr w:type="spellStart"/>
+      <w:r>
+        <w:rPr>
+          <w:i/>
+          <w:color w:val="333333"/>
+          <w:sz w:val="24"/>
+          <w:szCs w:val="24"/>
+        </w:rPr>
+        <w:t>moodle</w:t>
+      </w:r>
+      <w:proofErr w:type="spellEnd"/>
+      <w:r>
+        <w:rPr>
+          <w:i/>
+          <w:color w:val="333333"/>
+          <w:sz w:val="24"/>
+          <w:szCs w:val="24"/>
+        </w:rPr>
+        <w:t>)</w:t>
       </w:r>
     </w:p>
     <w:p>
@@ -1611,16 +1596,7 @@
           <w:sz w:val="24"/>
           <w:szCs w:val="24"/>
         </w:rPr>
-        <w:t>Easy editing and</w:t>
-      </w:r>
-      <w:r>
-        <w:rPr>
-          <w:i/>
-          <w:color w:val="333333"/>
-          <w:sz w:val="24"/>
-          <w:szCs w:val="24"/>
-        </w:rPr>
-        <w:t xml:space="preserve"> uploading archives</w:t>
+        <w:t>Easy editing and uploading archives</w:t>
       </w:r>
     </w:p>
     <w:p>
@@ -1870,13 +1846,23 @@
           <w:szCs w:val="24"/>
         </w:rPr>
       </w:pPr>
-      <w:r>
-        <w:rPr>
-          <w:color w:val="333333"/>
-          <w:sz w:val="24"/>
-          <w:szCs w:val="24"/>
-        </w:rPr>
-        <w:t>Misc (Donate, Social Media, Review, Help/FAQ)</w:t>
+      <w:proofErr w:type="spellStart"/>
+      <w:r>
+        <w:rPr>
+          <w:color w:val="333333"/>
+          <w:sz w:val="24"/>
+          <w:szCs w:val="24"/>
+        </w:rPr>
+        <w:t>Misc</w:t>
+      </w:r>
+      <w:proofErr w:type="spellEnd"/>
+      <w:r>
+        <w:rPr>
+          <w:color w:val="333333"/>
+          <w:sz w:val="24"/>
+          <w:szCs w:val="24"/>
+        </w:rPr>
+        <w:t xml:space="preserve"> (Donate, Social Media, Review, Help/FAQ)</w:t>
       </w:r>
     </w:p>
     <w:p>
@@ -1899,123 +1885,74 @@
           <w:sz w:val="24"/>
           <w:szCs w:val="24"/>
         </w:rPr>
-        <w:t>CMS (Search categoriz</w:t>
-      </w:r>
-      <w:r>
-        <w:rPr>
-          <w:color w:val="333333"/>
-          <w:sz w:val="24"/>
-          <w:szCs w:val="24"/>
-        </w:rPr>
-        <w:t>ed by books/articles/journal/etc)</w:t>
-      </w:r>
-    </w:p>
-    <w:p>
-      <w:pPr>
-        <w:spacing w:line="327" w:lineRule="auto"/>
-        <w:rPr>
-          <w:color w:val="333333"/>
-          <w:sz w:val="24"/>
-          <w:szCs w:val="24"/>
-        </w:rPr>
-      </w:pPr>
-    </w:p>
-    <w:p>
-      <w:pPr>
-        <w:spacing w:line="327" w:lineRule="auto"/>
-        <w:rPr>
-          <w:color w:val="333333"/>
-          <w:sz w:val="24"/>
-          <w:szCs w:val="24"/>
-          <w:u w:val="single"/>
-        </w:rPr>
-      </w:pPr>
-      <w:r>
-        <w:rPr>
-          <w:color w:val="333333"/>
-          <w:sz w:val="24"/>
-          <w:szCs w:val="24"/>
-          <w:u w:val="single"/>
-        </w:rPr>
+        <w:t>CMS (Search categorized by books/articles/journal/</w:t>
+      </w:r>
+      <w:proofErr w:type="spellStart"/>
+      <w:r>
+        <w:rPr>
+          <w:color w:val="333333"/>
+          <w:sz w:val="24"/>
+          <w:szCs w:val="24"/>
+        </w:rPr>
+        <w:t>etc</w:t>
+      </w:r>
+      <w:proofErr w:type="spellEnd"/>
+      <w:r>
+        <w:rPr>
+          <w:color w:val="333333"/>
+          <w:sz w:val="24"/>
+          <w:szCs w:val="24"/>
+        </w:rPr>
+        <w:t>)</w:t>
+      </w:r>
+    </w:p>
+    <w:p>
+      <w:pPr>
+        <w:spacing w:line="327" w:lineRule="auto"/>
+        <w:rPr>
+          <w:color w:val="333333"/>
+          <w:sz w:val="24"/>
+          <w:szCs w:val="24"/>
+        </w:rPr>
+      </w:pPr>
+    </w:p>
+    <w:p>
+      <w:pPr>
+        <w:pStyle w:val="Heading4"/>
+      </w:pPr>
+      <w:r>
         <w:t>02/11/18-02/24/18</w:t>
       </w:r>
     </w:p>
     <w:p>
       <w:pPr>
-        <w:spacing w:line="327" w:lineRule="auto"/>
-        <w:rPr>
-          <w:color w:val="333333"/>
-          <w:sz w:val="24"/>
-          <w:szCs w:val="24"/>
-          <w:u w:val="single"/>
-        </w:rPr>
-      </w:pPr>
-      <w:r>
-        <w:rPr>
-          <w:color w:val="333333"/>
-          <w:sz w:val="24"/>
-          <w:szCs w:val="24"/>
-          <w:u w:val="single"/>
-        </w:rPr>
+        <w:pStyle w:val="Heading4"/>
+      </w:pPr>
+      <w:r>
         <w:t>02/25/18-03/10/18</w:t>
       </w:r>
     </w:p>
     <w:p>
       <w:pPr>
-        <w:spacing w:line="327" w:lineRule="auto"/>
-        <w:rPr>
-          <w:color w:val="333333"/>
-          <w:sz w:val="24"/>
-          <w:szCs w:val="24"/>
-          <w:u w:val="single"/>
-        </w:rPr>
-      </w:pPr>
-      <w:r>
-        <w:rPr>
-          <w:color w:val="333333"/>
-          <w:sz w:val="24"/>
-          <w:szCs w:val="24"/>
-          <w:u w:val="single"/>
-        </w:rPr>
+        <w:pStyle w:val="Heading4"/>
+      </w:pPr>
+      <w:r>
         <w:t>03/11/18-03/31/18</w:t>
       </w:r>
     </w:p>
     <w:p>
       <w:pPr>
-        <w:spacing w:line="327" w:lineRule="auto"/>
-        <w:rPr>
-          <w:color w:val="333333"/>
-          <w:sz w:val="24"/>
-          <w:szCs w:val="24"/>
-          <w:u w:val="single"/>
-        </w:rPr>
-      </w:pPr>
-      <w:r>
-        <w:rPr>
-          <w:color w:val="333333"/>
-          <w:sz w:val="24"/>
-          <w:szCs w:val="24"/>
-          <w:u w:val="single"/>
-        </w:rPr>
+        <w:pStyle w:val="Heading4"/>
+      </w:pPr>
+      <w:r>
         <w:t>04/01/18-04/14/18</w:t>
       </w:r>
     </w:p>
     <w:p>
       <w:pPr>
-        <w:spacing w:line="327" w:lineRule="auto"/>
-        <w:rPr>
-          <w:color w:val="333333"/>
-          <w:sz w:val="24"/>
-          <w:szCs w:val="24"/>
-        </w:rPr>
-      </w:pPr>
-      <w:r>
-        <w:rPr>
-          <w:color w:val="333333"/>
-          <w:sz w:val="24"/>
-          <w:szCs w:val="24"/>
-          <w:u w:val="single"/>
-        </w:rPr>
+        <w:pStyle w:val="Heading4"/>
+      </w:pPr>
+      <w:r>
         <w:t>04/15/18-04/28/18</w:t>
       </w:r>
     </w:p>
@@ -3089,6 +3026,7 @@
     <w:name w:val="heading 4"/>
     <w:basedOn w:val="Normal"/>
     <w:next w:val="Normal"/>
+    <w:rsid w:val="007F7393"/>
     <w:pPr>
       <w:keepNext/>
       <w:keepLines/>
@@ -3096,23 +3034,27 @@
       <w:outlineLvl w:val="3"/>
     </w:pPr>
     <w:rPr>
-      <w:color w:val="666666"/>
+      <w:color w:val="auto"/>
       <w:sz w:val="24"/>
       <w:szCs w:val="24"/>
+      <w:u w:val="single"/>
     </w:rPr>
   </w:style>
   <w:style w:type="paragraph" w:styleId="Heading5">
     <w:name w:val="heading 5"/>
     <w:basedOn w:val="Normal"/>
     <w:next w:val="Normal"/>
+    <w:rsid w:val="007F7393"/>
     <w:pPr>
       <w:keepNext/>
       <w:keepLines/>
       <w:spacing w:before="240" w:after="80"/>
+      <w:ind w:left="720"/>
       <w:outlineLvl w:val="4"/>
     </w:pPr>
     <w:rPr>
-      <w:color w:val="666666"/>
+      <w:color w:val="auto"/>
+      <w:sz w:val="28"/>
     </w:rPr>
   </w:style>
   <w:style w:type="paragraph" w:styleId="Heading6">
@@ -3252,6 +3194,17 @@
       <w:sz w:val="18"/>
       <w:szCs w:val="18"/>
     </w:rPr>
+  </w:style>
+  <w:style w:type="paragraph" w:styleId="ListParagraph">
+    <w:name w:val="List Paragraph"/>
+    <w:basedOn w:val="Normal"/>
+    <w:uiPriority w:val="34"/>
+    <w:qFormat/>
+    <w:rsid w:val="00FB2F67"/>
+    <w:pPr>
+      <w:ind w:left="720"/>
+      <w:contextualSpacing/>
+    </w:pPr>
   </w:style>
 </w:styles>
 </file>
@@ -3574,4 +3527,16 @@
   </a:objectDefaults>
   <a:extraClrSchemeLst/>
 </a:theme>
+</file>
+
+<file path=customXml/item1.xml><?xml version="1.0" encoding="utf-8"?>
+<b:Sources xmlns:b="http://schemas.openxmlformats.org/officeDocument/2006/bibliography" xmlns="http://schemas.openxmlformats.org/officeDocument/2006/bibliography" SelectedStyle="\APASixthEditionOfficeOnline.xsl" StyleName="APA" Version="6"/>
+</file>
+
+<file path=customXml/itemProps1.xml><?xml version="1.0" encoding="utf-8"?>
+<ds:datastoreItem xmlns:ds="http://schemas.openxmlformats.org/officeDocument/2006/customXml" ds:itemID="{311867C8-FB3A-437B-95E1-51AFEB3392EC}">
+  <ds:schemaRefs>
+    <ds:schemaRef ds:uri="http://schemas.openxmlformats.org/officeDocument/2006/bibliography"/>
+  </ds:schemaRefs>
+</ds:datastoreItem>
 </file>
</xml_diff>

<commit_message>
Added in priority list
</commit_message>
<xml_diff>
--- a/Development Journal.docx
+++ b/Development Journal.docx
@@ -596,8 +596,6 @@
       <w:r>
         <w:t>01/28/18-02/10/18</w:t>
       </w:r>
-      <w:bookmarkStart w:id="6" w:name="_GoBack"/>
-      <w:bookmarkEnd w:id="6"/>
     </w:p>
     <w:p>
       <w:pPr>
@@ -1701,57 +1699,183 @@
     </w:p>
     <w:p>
       <w:pPr>
-        <w:spacing w:line="327" w:lineRule="auto"/>
-        <w:rPr>
-          <w:i/>
-          <w:color w:val="333333"/>
-          <w:sz w:val="24"/>
-          <w:szCs w:val="24"/>
-        </w:rPr>
-      </w:pPr>
-    </w:p>
-    <w:p>
-      <w:pPr>
-        <w:spacing w:line="327" w:lineRule="auto"/>
-        <w:rPr>
-          <w:i/>
-          <w:color w:val="333333"/>
-          <w:sz w:val="24"/>
-          <w:szCs w:val="24"/>
-        </w:rPr>
-      </w:pPr>
-    </w:p>
-    <w:p>
-      <w:pPr>
-        <w:spacing w:line="327" w:lineRule="auto"/>
-        <w:rPr>
-          <w:i/>
-          <w:color w:val="333333"/>
-          <w:sz w:val="24"/>
-          <w:szCs w:val="24"/>
-        </w:rPr>
-      </w:pPr>
-      <w:r>
-        <w:rPr>
-          <w:i/>
-          <w:color w:val="333333"/>
-          <w:sz w:val="24"/>
-          <w:szCs w:val="24"/>
-        </w:rPr>
-        <w:t>--Separate of summary--</w:t>
-      </w:r>
-    </w:p>
-    <w:p>
-      <w:pPr>
-        <w:spacing w:line="327" w:lineRule="auto"/>
-        <w:rPr>
+        <w:pBdr>
+          <w:top w:val="none" w:sz="0" w:space="0" w:color="auto"/>
+          <w:left w:val="none" w:sz="0" w:space="0" w:color="auto"/>
+          <w:bottom w:val="none" w:sz="0" w:space="0" w:color="auto"/>
+          <w:right w:val="none" w:sz="0" w:space="0" w:color="auto"/>
+          <w:between w:val="none" w:sz="0" w:space="0" w:color="auto"/>
+        </w:pBdr>
+        <w:spacing w:line="240" w:lineRule="auto"/>
+        <w:rPr>
+          <w:rFonts w:ascii="Times New Roman" w:eastAsia="Times New Roman" w:hAnsi="Times New Roman" w:cs="Times New Roman"/>
+          <w:color w:val="auto"/>
+          <w:sz w:val="24"/>
+          <w:szCs w:val="24"/>
+          <w:lang w:val="en-US" w:eastAsia="en-US"/>
+        </w:rPr>
+      </w:pPr>
+      <w:r>
+        <w:rPr>
+          <w:rFonts w:eastAsia="Times New Roman"/>
           <w:b/>
-          <w:i/>
-          <w:color w:val="333333"/>
-          <w:sz w:val="24"/>
-          <w:szCs w:val="24"/>
-        </w:rPr>
-      </w:pPr>
+          <w:bCs/>
+          <w:i/>
+          <w:iCs/>
+          <w:color w:val="333333"/>
+          <w:sz w:val="24"/>
+          <w:szCs w:val="24"/>
+          <w:lang w:val="en-US" w:eastAsia="en-US"/>
+        </w:rPr>
+        <w:t>Priority Features List</w:t>
+      </w:r>
+    </w:p>
+    <w:p>
+      <w:pPr>
+        <w:numPr>
+          <w:ilvl w:val="0"/>
+          <w:numId w:val="7"/>
+        </w:numPr>
+        <w:pBdr>
+          <w:top w:val="none" w:sz="0" w:space="0" w:color="auto"/>
+          <w:left w:val="none" w:sz="0" w:space="0" w:color="auto"/>
+          <w:bottom w:val="none" w:sz="0" w:space="0" w:color="auto"/>
+          <w:right w:val="none" w:sz="0" w:space="0" w:color="auto"/>
+          <w:between w:val="none" w:sz="0" w:space="0" w:color="auto"/>
+        </w:pBdr>
+        <w:spacing w:line="240" w:lineRule="auto"/>
+        <w:ind w:left="1440"/>
+        <w:textAlignment w:val="baseline"/>
+        <w:rPr>
+          <w:rFonts w:eastAsia="Times New Roman"/>
+          <w:i/>
+          <w:iCs/>
+          <w:color w:val="333333"/>
+          <w:sz w:val="24"/>
+          <w:szCs w:val="24"/>
+          <w:lang w:val="en-US" w:eastAsia="en-US"/>
+        </w:rPr>
+      </w:pPr>
+      <w:r>
+        <w:rPr>
+          <w:rFonts w:eastAsia="Times New Roman"/>
+          <w:i/>
+          <w:iCs/>
+          <w:color w:val="333333"/>
+          <w:sz w:val="24"/>
+          <w:szCs w:val="24"/>
+          <w:lang w:val="en-US" w:eastAsia="en-US"/>
+        </w:rPr>
+        <w:t>Giving the website catalog functionality</w:t>
+      </w:r>
+    </w:p>
+    <w:p>
+      <w:pPr>
+        <w:numPr>
+          <w:ilvl w:val="0"/>
+          <w:numId w:val="7"/>
+        </w:numPr>
+        <w:pBdr>
+          <w:top w:val="none" w:sz="0" w:space="0" w:color="auto"/>
+          <w:left w:val="none" w:sz="0" w:space="0" w:color="auto"/>
+          <w:bottom w:val="none" w:sz="0" w:space="0" w:color="auto"/>
+          <w:right w:val="none" w:sz="0" w:space="0" w:color="auto"/>
+          <w:between w:val="none" w:sz="0" w:space="0" w:color="auto"/>
+        </w:pBdr>
+        <w:spacing w:line="240" w:lineRule="auto"/>
+        <w:ind w:left="1440"/>
+        <w:textAlignment w:val="baseline"/>
+        <w:rPr>
+          <w:rFonts w:eastAsia="Times New Roman"/>
+          <w:i/>
+          <w:iCs/>
+          <w:color w:val="333333"/>
+          <w:sz w:val="24"/>
+          <w:szCs w:val="24"/>
+          <w:lang w:val="en-US" w:eastAsia="en-US"/>
+        </w:rPr>
+      </w:pPr>
+      <w:r>
+        <w:rPr>
+          <w:rFonts w:eastAsia="Times New Roman"/>
+          <w:i/>
+          <w:iCs/>
+          <w:color w:val="333333"/>
+          <w:sz w:val="24"/>
+          <w:szCs w:val="24"/>
+          <w:lang w:val="en-US" w:eastAsia="en-US"/>
+        </w:rPr>
+        <w:t>Adding a basic ability to see what is in the archives</w:t>
+      </w:r>
+    </w:p>
+    <w:p>
+      <w:pPr>
+        <w:numPr>
+          <w:ilvl w:val="0"/>
+          <w:numId w:val="7"/>
+        </w:numPr>
+        <w:pBdr>
+          <w:top w:val="none" w:sz="0" w:space="0" w:color="auto"/>
+          <w:left w:val="none" w:sz="0" w:space="0" w:color="auto"/>
+          <w:bottom w:val="none" w:sz="0" w:space="0" w:color="auto"/>
+          <w:right w:val="none" w:sz="0" w:space="0" w:color="auto"/>
+          <w:between w:val="none" w:sz="0" w:space="0" w:color="auto"/>
+        </w:pBdr>
+        <w:spacing w:line="240" w:lineRule="auto"/>
+        <w:ind w:left="1440"/>
+        <w:textAlignment w:val="baseline"/>
+        <w:rPr>
+          <w:rFonts w:eastAsia="Times New Roman"/>
+          <w:i/>
+          <w:iCs/>
+          <w:color w:val="333333"/>
+          <w:sz w:val="24"/>
+          <w:szCs w:val="24"/>
+          <w:lang w:val="en-US" w:eastAsia="en-US"/>
+        </w:rPr>
+      </w:pPr>
+      <w:r>
+        <w:rPr>
+          <w:rFonts w:eastAsia="Times New Roman"/>
+          <w:i/>
+          <w:iCs/>
+          <w:color w:val="333333"/>
+          <w:sz w:val="24"/>
+          <w:szCs w:val="24"/>
+          <w:lang w:val="en-US" w:eastAsia="en-US"/>
+        </w:rPr>
+        <w:t>Doing more research to determine what kind of features users would like most</w:t>
+      </w:r>
+    </w:p>
+    <w:p>
+      <w:pPr>
+        <w:spacing w:line="327" w:lineRule="auto"/>
+        <w:rPr>
+          <w:rFonts w:eastAsia="Times New Roman"/>
+          <w:b/>
+          <w:bCs/>
+          <w:i/>
+          <w:iCs/>
+          <w:color w:val="333333"/>
+          <w:sz w:val="24"/>
+          <w:szCs w:val="24"/>
+          <w:lang w:val="en-US" w:eastAsia="en-US"/>
+        </w:rPr>
+      </w:pPr>
+    </w:p>
+    <w:p>
+      <w:pPr>
+        <w:spacing w:line="327" w:lineRule="auto"/>
+        <w:rPr>
+          <w:b/>
+          <w:i/>
+          <w:color w:val="333333"/>
+          <w:sz w:val="24"/>
+          <w:szCs w:val="24"/>
+        </w:rPr>
+      </w:pPr>
+      <w:bookmarkStart w:id="6" w:name="_GoBack"/>
+      <w:bookmarkEnd w:id="6"/>
       <w:r>
         <w:rPr>
           <w:b/>
@@ -2328,6 +2452,155 @@
     </w:lvl>
   </w:abstractNum>
   <w:abstractNum w:abstractNumId="3" w15:restartNumberingAfterBreak="0">
+    <w:nsid w:val="3A2029D2"/>
+    <w:multiLevelType w:val="multilevel"/>
+    <w:tmpl w:val="335EEF4A"/>
+    <w:lvl w:ilvl="0">
+      <w:start w:val="1"/>
+      <w:numFmt w:val="bullet"/>
+      <w:lvlText w:val=""/>
+      <w:lvlJc w:val="left"/>
+      <w:pPr>
+        <w:tabs>
+          <w:tab w:val="num" w:pos="720"/>
+        </w:tabs>
+        <w:ind w:left="720" w:hanging="360"/>
+      </w:pPr>
+      <w:rPr>
+        <w:rFonts w:ascii="Symbol" w:hAnsi="Symbol" w:hint="default"/>
+        <w:sz w:val="20"/>
+      </w:rPr>
+    </w:lvl>
+    <w:lvl w:ilvl="1" w:tentative="1">
+      <w:start w:val="1"/>
+      <w:numFmt w:val="bullet"/>
+      <w:lvlText w:val="o"/>
+      <w:lvlJc w:val="left"/>
+      <w:pPr>
+        <w:tabs>
+          <w:tab w:val="num" w:pos="1440"/>
+        </w:tabs>
+        <w:ind w:left="1440" w:hanging="360"/>
+      </w:pPr>
+      <w:rPr>
+        <w:rFonts w:ascii="Courier New" w:hAnsi="Courier New" w:hint="default"/>
+        <w:sz w:val="20"/>
+      </w:rPr>
+    </w:lvl>
+    <w:lvl w:ilvl="2" w:tentative="1">
+      <w:start w:val="1"/>
+      <w:numFmt w:val="bullet"/>
+      <w:lvlText w:val=""/>
+      <w:lvlJc w:val="left"/>
+      <w:pPr>
+        <w:tabs>
+          <w:tab w:val="num" w:pos="2160"/>
+        </w:tabs>
+        <w:ind w:left="2160" w:hanging="360"/>
+      </w:pPr>
+      <w:rPr>
+        <w:rFonts w:ascii="Wingdings" w:hAnsi="Wingdings" w:hint="default"/>
+        <w:sz w:val="20"/>
+      </w:rPr>
+    </w:lvl>
+    <w:lvl w:ilvl="3" w:tentative="1">
+      <w:start w:val="1"/>
+      <w:numFmt w:val="bullet"/>
+      <w:lvlText w:val=""/>
+      <w:lvlJc w:val="left"/>
+      <w:pPr>
+        <w:tabs>
+          <w:tab w:val="num" w:pos="2880"/>
+        </w:tabs>
+        <w:ind w:left="2880" w:hanging="360"/>
+      </w:pPr>
+      <w:rPr>
+        <w:rFonts w:ascii="Wingdings" w:hAnsi="Wingdings" w:hint="default"/>
+        <w:sz w:val="20"/>
+      </w:rPr>
+    </w:lvl>
+    <w:lvl w:ilvl="4" w:tentative="1">
+      <w:start w:val="1"/>
+      <w:numFmt w:val="bullet"/>
+      <w:lvlText w:val=""/>
+      <w:lvlJc w:val="left"/>
+      <w:pPr>
+        <w:tabs>
+          <w:tab w:val="num" w:pos="3600"/>
+        </w:tabs>
+        <w:ind w:left="3600" w:hanging="360"/>
+      </w:pPr>
+      <w:rPr>
+        <w:rFonts w:ascii="Wingdings" w:hAnsi="Wingdings" w:hint="default"/>
+        <w:sz w:val="20"/>
+      </w:rPr>
+    </w:lvl>
+    <w:lvl w:ilvl="5" w:tentative="1">
+      <w:start w:val="1"/>
+      <w:numFmt w:val="bullet"/>
+      <w:lvlText w:val=""/>
+      <w:lvlJc w:val="left"/>
+      <w:pPr>
+        <w:tabs>
+          <w:tab w:val="num" w:pos="4320"/>
+        </w:tabs>
+        <w:ind w:left="4320" w:hanging="360"/>
+      </w:pPr>
+      <w:rPr>
+        <w:rFonts w:ascii="Wingdings" w:hAnsi="Wingdings" w:hint="default"/>
+        <w:sz w:val="20"/>
+      </w:rPr>
+    </w:lvl>
+    <w:lvl w:ilvl="6" w:tentative="1">
+      <w:start w:val="1"/>
+      <w:numFmt w:val="bullet"/>
+      <w:lvlText w:val=""/>
+      <w:lvlJc w:val="left"/>
+      <w:pPr>
+        <w:tabs>
+          <w:tab w:val="num" w:pos="5040"/>
+        </w:tabs>
+        <w:ind w:left="5040" w:hanging="360"/>
+      </w:pPr>
+      <w:rPr>
+        <w:rFonts w:ascii="Wingdings" w:hAnsi="Wingdings" w:hint="default"/>
+        <w:sz w:val="20"/>
+      </w:rPr>
+    </w:lvl>
+    <w:lvl w:ilvl="7" w:tentative="1">
+      <w:start w:val="1"/>
+      <w:numFmt w:val="bullet"/>
+      <w:lvlText w:val=""/>
+      <w:lvlJc w:val="left"/>
+      <w:pPr>
+        <w:tabs>
+          <w:tab w:val="num" w:pos="5760"/>
+        </w:tabs>
+        <w:ind w:left="5760" w:hanging="360"/>
+      </w:pPr>
+      <w:rPr>
+        <w:rFonts w:ascii="Wingdings" w:hAnsi="Wingdings" w:hint="default"/>
+        <w:sz w:val="20"/>
+      </w:rPr>
+    </w:lvl>
+    <w:lvl w:ilvl="8" w:tentative="1">
+      <w:start w:val="1"/>
+      <w:numFmt w:val="bullet"/>
+      <w:lvlText w:val=""/>
+      <w:lvlJc w:val="left"/>
+      <w:pPr>
+        <w:tabs>
+          <w:tab w:val="num" w:pos="6480"/>
+        </w:tabs>
+        <w:ind w:left="6480" w:hanging="360"/>
+      </w:pPr>
+      <w:rPr>
+        <w:rFonts w:ascii="Wingdings" w:hAnsi="Wingdings" w:hint="default"/>
+        <w:sz w:val="20"/>
+      </w:rPr>
+    </w:lvl>
+  </w:abstractNum>
+  <w:abstractNum w:abstractNumId="4" w15:restartNumberingAfterBreak="0">
     <w:nsid w:val="441A5D52"/>
     <w:multiLevelType w:val="multilevel"/>
     <w:tmpl w:val="C632EC44"/>
@@ -2440,7 +2713,7 @@
       </w:rPr>
     </w:lvl>
   </w:abstractNum>
-  <w:abstractNum w:abstractNumId="4" w15:restartNumberingAfterBreak="0">
+  <w:abstractNum w:abstractNumId="5" w15:restartNumberingAfterBreak="0">
     <w:nsid w:val="49480D2C"/>
     <w:multiLevelType w:val="multilevel"/>
     <w:tmpl w:val="F7807792"/>
@@ -2550,6 +2823,155 @@
       </w:pPr>
       <w:rPr>
         <w:u w:val="none"/>
+      </w:rPr>
+    </w:lvl>
+  </w:abstractNum>
+  <w:abstractNum w:abstractNumId="6" w15:restartNumberingAfterBreak="0">
+    <w:nsid w:val="5F43668D"/>
+    <w:multiLevelType w:val="multilevel"/>
+    <w:tmpl w:val="E00CB12A"/>
+    <w:lvl w:ilvl="0">
+      <w:start w:val="1"/>
+      <w:numFmt w:val="bullet"/>
+      <w:lvlText w:val=""/>
+      <w:lvlJc w:val="left"/>
+      <w:pPr>
+        <w:tabs>
+          <w:tab w:val="num" w:pos="720"/>
+        </w:tabs>
+        <w:ind w:left="720" w:hanging="360"/>
+      </w:pPr>
+      <w:rPr>
+        <w:rFonts w:ascii="Symbol" w:hAnsi="Symbol" w:hint="default"/>
+        <w:sz w:val="20"/>
+      </w:rPr>
+    </w:lvl>
+    <w:lvl w:ilvl="1" w:tentative="1">
+      <w:start w:val="1"/>
+      <w:numFmt w:val="bullet"/>
+      <w:lvlText w:val="o"/>
+      <w:lvlJc w:val="left"/>
+      <w:pPr>
+        <w:tabs>
+          <w:tab w:val="num" w:pos="1440"/>
+        </w:tabs>
+        <w:ind w:left="1440" w:hanging="360"/>
+      </w:pPr>
+      <w:rPr>
+        <w:rFonts w:ascii="Courier New" w:hAnsi="Courier New" w:hint="default"/>
+        <w:sz w:val="20"/>
+      </w:rPr>
+    </w:lvl>
+    <w:lvl w:ilvl="2" w:tentative="1">
+      <w:start w:val="1"/>
+      <w:numFmt w:val="bullet"/>
+      <w:lvlText w:val=""/>
+      <w:lvlJc w:val="left"/>
+      <w:pPr>
+        <w:tabs>
+          <w:tab w:val="num" w:pos="2160"/>
+        </w:tabs>
+        <w:ind w:left="2160" w:hanging="360"/>
+      </w:pPr>
+      <w:rPr>
+        <w:rFonts w:ascii="Wingdings" w:hAnsi="Wingdings" w:hint="default"/>
+        <w:sz w:val="20"/>
+      </w:rPr>
+    </w:lvl>
+    <w:lvl w:ilvl="3" w:tentative="1">
+      <w:start w:val="1"/>
+      <w:numFmt w:val="bullet"/>
+      <w:lvlText w:val=""/>
+      <w:lvlJc w:val="left"/>
+      <w:pPr>
+        <w:tabs>
+          <w:tab w:val="num" w:pos="2880"/>
+        </w:tabs>
+        <w:ind w:left="2880" w:hanging="360"/>
+      </w:pPr>
+      <w:rPr>
+        <w:rFonts w:ascii="Wingdings" w:hAnsi="Wingdings" w:hint="default"/>
+        <w:sz w:val="20"/>
+      </w:rPr>
+    </w:lvl>
+    <w:lvl w:ilvl="4" w:tentative="1">
+      <w:start w:val="1"/>
+      <w:numFmt w:val="bullet"/>
+      <w:lvlText w:val=""/>
+      <w:lvlJc w:val="left"/>
+      <w:pPr>
+        <w:tabs>
+          <w:tab w:val="num" w:pos="3600"/>
+        </w:tabs>
+        <w:ind w:left="3600" w:hanging="360"/>
+      </w:pPr>
+      <w:rPr>
+        <w:rFonts w:ascii="Wingdings" w:hAnsi="Wingdings" w:hint="default"/>
+        <w:sz w:val="20"/>
+      </w:rPr>
+    </w:lvl>
+    <w:lvl w:ilvl="5" w:tentative="1">
+      <w:start w:val="1"/>
+      <w:numFmt w:val="bullet"/>
+      <w:lvlText w:val=""/>
+      <w:lvlJc w:val="left"/>
+      <w:pPr>
+        <w:tabs>
+          <w:tab w:val="num" w:pos="4320"/>
+        </w:tabs>
+        <w:ind w:left="4320" w:hanging="360"/>
+      </w:pPr>
+      <w:rPr>
+        <w:rFonts w:ascii="Wingdings" w:hAnsi="Wingdings" w:hint="default"/>
+        <w:sz w:val="20"/>
+      </w:rPr>
+    </w:lvl>
+    <w:lvl w:ilvl="6" w:tentative="1">
+      <w:start w:val="1"/>
+      <w:numFmt w:val="bullet"/>
+      <w:lvlText w:val=""/>
+      <w:lvlJc w:val="left"/>
+      <w:pPr>
+        <w:tabs>
+          <w:tab w:val="num" w:pos="5040"/>
+        </w:tabs>
+        <w:ind w:left="5040" w:hanging="360"/>
+      </w:pPr>
+      <w:rPr>
+        <w:rFonts w:ascii="Wingdings" w:hAnsi="Wingdings" w:hint="default"/>
+        <w:sz w:val="20"/>
+      </w:rPr>
+    </w:lvl>
+    <w:lvl w:ilvl="7" w:tentative="1">
+      <w:start w:val="1"/>
+      <w:numFmt w:val="bullet"/>
+      <w:lvlText w:val=""/>
+      <w:lvlJc w:val="left"/>
+      <w:pPr>
+        <w:tabs>
+          <w:tab w:val="num" w:pos="5760"/>
+        </w:tabs>
+        <w:ind w:left="5760" w:hanging="360"/>
+      </w:pPr>
+      <w:rPr>
+        <w:rFonts w:ascii="Wingdings" w:hAnsi="Wingdings" w:hint="default"/>
+        <w:sz w:val="20"/>
+      </w:rPr>
+    </w:lvl>
+    <w:lvl w:ilvl="8" w:tentative="1">
+      <w:start w:val="1"/>
+      <w:numFmt w:val="bullet"/>
+      <w:lvlText w:val=""/>
+      <w:lvlJc w:val="left"/>
+      <w:pPr>
+        <w:tabs>
+          <w:tab w:val="num" w:pos="6480"/>
+        </w:tabs>
+        <w:ind w:left="6480" w:hanging="360"/>
+      </w:pPr>
+      <w:rPr>
+        <w:rFonts w:ascii="Wingdings" w:hAnsi="Wingdings" w:hint="default"/>
+        <w:sz w:val="20"/>
       </w:rPr>
     </w:lvl>
   </w:abstractNum>
@@ -2563,10 +2985,16 @@
     <w:abstractNumId w:val="2"/>
   </w:num>
   <w:num w:numId="4">
+    <w:abstractNumId w:val="5"/>
+  </w:num>
+  <w:num w:numId="5">
     <w:abstractNumId w:val="4"/>
   </w:num>
-  <w:num w:numId="5">
+  <w:num w:numId="6">
     <w:abstractNumId w:val="3"/>
+  </w:num>
+  <w:num w:numId="7">
+    <w:abstractNumId w:val="6"/>
   </w:num>
 </w:numbering>
 </file>
@@ -3206,6 +3634,31 @@
       <w:contextualSpacing/>
     </w:pPr>
   </w:style>
+  <w:style w:type="paragraph" w:styleId="NormalWeb">
+    <w:name w:val="Normal (Web)"/>
+    <w:basedOn w:val="Normal"/>
+    <w:uiPriority w:val="99"/>
+    <w:semiHidden/>
+    <w:unhideWhenUsed/>
+    <w:rsid w:val="00BA36AB"/>
+    <w:pPr>
+      <w:pBdr>
+        <w:top w:val="none" w:sz="0" w:space="0" w:color="auto"/>
+        <w:left w:val="none" w:sz="0" w:space="0" w:color="auto"/>
+        <w:bottom w:val="none" w:sz="0" w:space="0" w:color="auto"/>
+        <w:right w:val="none" w:sz="0" w:space="0" w:color="auto"/>
+        <w:between w:val="none" w:sz="0" w:space="0" w:color="auto"/>
+      </w:pBdr>
+      <w:spacing w:before="100" w:beforeAutospacing="1" w:after="100" w:afterAutospacing="1" w:line="240" w:lineRule="auto"/>
+    </w:pPr>
+    <w:rPr>
+      <w:rFonts w:ascii="Times New Roman" w:eastAsia="Times New Roman" w:hAnsi="Times New Roman" w:cs="Times New Roman"/>
+      <w:color w:val="auto"/>
+      <w:sz w:val="24"/>
+      <w:szCs w:val="24"/>
+      <w:lang w:val="en-US" w:eastAsia="en-US"/>
+    </w:rPr>
+  </w:style>
 </w:styles>
 </file>
 
@@ -3534,7 +3987,7 @@
 </file>
 
 <file path=customXml/itemProps1.xml><?xml version="1.0" encoding="utf-8"?>
-<ds:datastoreItem xmlns:ds="http://schemas.openxmlformats.org/officeDocument/2006/customXml" ds:itemID="{311867C8-FB3A-437B-95E1-51AFEB3392EC}">
+<ds:datastoreItem xmlns:ds="http://schemas.openxmlformats.org/officeDocument/2006/customXml" ds:itemID="{EE59EE8B-1073-458C-BD41-643E216B83E9}">
   <ds:schemaRefs>
     <ds:schemaRef ds:uri="http://schemas.openxmlformats.org/officeDocument/2006/bibliography"/>
   </ds:schemaRefs>

</xml_diff>

<commit_message>
Added in Betsy's stuff from google docs + moved stuff a bit
</commit_message>
<xml_diff>
--- a/Development Journal.docx
+++ b/Development Journal.docx
@@ -1290,6 +1290,114 @@
     </w:p>
     <w:p>
       <w:pPr>
+        <w:pStyle w:val="Heading5"/>
+      </w:pPr>
+      <w:r>
+        <w:t>1/</w:t>
+      </w:r>
+      <w:r>
+        <w:t>30</w:t>
+      </w:r>
+      <w:r>
+        <w:t>/18</w:t>
+      </w:r>
+    </w:p>
+    <w:p>
+      <w:pPr>
+        <w:pStyle w:val="ListParagraph"/>
+        <w:numPr>
+          <w:ilvl w:val="0"/>
+          <w:numId w:val="11"/>
+        </w:numPr>
+      </w:pPr>
+      <w:r>
+        <w:t xml:space="preserve">Note: make sure you have a time estimate on the </w:t>
+      </w:r>
+      <w:proofErr w:type="spellStart"/>
+      <w:r>
+        <w:t>trello</w:t>
+      </w:r>
+      <w:proofErr w:type="spellEnd"/>
+      <w:r>
+        <w:t xml:space="preserve"> sprint for your future tasks</w:t>
+      </w:r>
+      <w:bookmarkStart w:id="6" w:name="_GoBack"/>
+      <w:bookmarkEnd w:id="6"/>
+    </w:p>
+    <w:p>
+      <w:pPr>
+        <w:spacing w:line="327" w:lineRule="auto"/>
+        <w:rPr>
+          <w:color w:val="333333"/>
+          <w:sz w:val="24"/>
+          <w:szCs w:val="24"/>
+        </w:rPr>
+      </w:pPr>
+    </w:p>
+    <w:p>
+      <w:pPr>
+        <w:pStyle w:val="Heading4"/>
+      </w:pPr>
+      <w:r>
+        <w:t>02/11/18-02/24/18</w:t>
+      </w:r>
+    </w:p>
+    <w:p>
+      <w:pPr>
+        <w:pStyle w:val="Heading4"/>
+      </w:pPr>
+      <w:r>
+        <w:t>02/25/18-03/10/18</w:t>
+      </w:r>
+    </w:p>
+    <w:p>
+      <w:pPr>
+        <w:pStyle w:val="Heading4"/>
+      </w:pPr>
+      <w:r>
+        <w:t>03/11/18-03/31/18</w:t>
+      </w:r>
+    </w:p>
+    <w:p>
+      <w:pPr>
+        <w:pStyle w:val="Heading4"/>
+      </w:pPr>
+      <w:r>
+        <w:t>04/01/18-04/14/18</w:t>
+      </w:r>
+    </w:p>
+    <w:p>
+      <w:pPr>
+        <w:pStyle w:val="Heading4"/>
+      </w:pPr>
+      <w:r>
+        <w:t>04/15/18-04/28/18</w:t>
+      </w:r>
+    </w:p>
+    <w:p>
+      <w:pPr>
+        <w:spacing w:line="327" w:lineRule="auto"/>
+        <w:rPr>
+          <w:color w:val="333333"/>
+          <w:sz w:val="24"/>
+          <w:szCs w:val="24"/>
+        </w:rPr>
+      </w:pPr>
+    </w:p>
+    <w:p>
+      <w:pPr>
+        <w:pStyle w:val="Heading2"/>
+        <w:spacing w:before="0"/>
+      </w:pPr>
+      <w:proofErr w:type="gramStart"/>
+      <w:r>
+        <w:lastRenderedPageBreak/>
+        <w:t>Summary :</w:t>
+      </w:r>
+      <w:proofErr w:type="gramEnd"/>
+    </w:p>
+    <w:p>
+      <w:pPr>
         <w:spacing w:line="327" w:lineRule="auto"/>
         <w:rPr>
           <w:b/>
@@ -1299,7 +1407,6 @@
           <w:szCs w:val="24"/>
         </w:rPr>
       </w:pPr>
-      <w:proofErr w:type="gramStart"/>
       <w:r>
         <w:rPr>
           <w:b/>
@@ -1308,9 +1415,128 @@
           <w:sz w:val="24"/>
           <w:szCs w:val="24"/>
         </w:rPr>
-        <w:t>Summary :</w:t>
-      </w:r>
-      <w:proofErr w:type="gramEnd"/>
+        <w:t>1st stage: Research</w:t>
+      </w:r>
+    </w:p>
+    <w:p>
+      <w:pPr>
+        <w:numPr>
+          <w:ilvl w:val="0"/>
+          <w:numId w:val="5"/>
+        </w:numPr>
+        <w:spacing w:line="327" w:lineRule="auto"/>
+        <w:contextualSpacing/>
+        <w:rPr>
+          <w:i/>
+          <w:color w:val="333333"/>
+          <w:sz w:val="24"/>
+          <w:szCs w:val="24"/>
+        </w:rPr>
+      </w:pPr>
+      <w:r>
+        <w:rPr>
+          <w:i/>
+          <w:color w:val="333333"/>
+          <w:sz w:val="24"/>
+          <w:szCs w:val="24"/>
+        </w:rPr>
+        <w:t>Research other websites and what works (Features now that are more accessible &amp; useful)</w:t>
+      </w:r>
+    </w:p>
+    <w:p>
+      <w:pPr>
+        <w:numPr>
+          <w:ilvl w:val="0"/>
+          <w:numId w:val="5"/>
+        </w:numPr>
+        <w:spacing w:line="327" w:lineRule="auto"/>
+        <w:contextualSpacing/>
+        <w:rPr>
+          <w:i/>
+          <w:color w:val="333333"/>
+          <w:sz w:val="24"/>
+          <w:szCs w:val="24"/>
+        </w:rPr>
+      </w:pPr>
+      <w:r>
+        <w:rPr>
+          <w:i/>
+          <w:color w:val="333333"/>
+          <w:sz w:val="24"/>
+          <w:szCs w:val="24"/>
+        </w:rPr>
+        <w:t>Check out other libraries, survey features, what features users like.</w:t>
+      </w:r>
+    </w:p>
+    <w:p>
+      <w:pPr>
+        <w:numPr>
+          <w:ilvl w:val="0"/>
+          <w:numId w:val="5"/>
+        </w:numPr>
+        <w:spacing w:line="327" w:lineRule="auto"/>
+        <w:contextualSpacing/>
+        <w:rPr>
+          <w:i/>
+          <w:color w:val="333333"/>
+          <w:sz w:val="24"/>
+          <w:szCs w:val="24"/>
+        </w:rPr>
+      </w:pPr>
+      <w:r>
+        <w:rPr>
+          <w:i/>
+          <w:color w:val="333333"/>
+          <w:sz w:val="24"/>
+          <w:szCs w:val="24"/>
+        </w:rPr>
+        <w:t>Key audience: researchers, high school students, undergrad, faculty.</w:t>
+      </w:r>
+    </w:p>
+    <w:p>
+      <w:pPr>
+        <w:numPr>
+          <w:ilvl w:val="0"/>
+          <w:numId w:val="5"/>
+        </w:numPr>
+        <w:spacing w:line="327" w:lineRule="auto"/>
+        <w:contextualSpacing/>
+        <w:rPr>
+          <w:i/>
+          <w:color w:val="333333"/>
+          <w:sz w:val="24"/>
+          <w:szCs w:val="24"/>
+        </w:rPr>
+      </w:pPr>
+      <w:r>
+        <w:rPr>
+          <w:i/>
+          <w:color w:val="333333"/>
+          <w:sz w:val="24"/>
+          <w:szCs w:val="24"/>
+        </w:rPr>
+        <w:t>Construct survey to send out to people; show to community partner before distributing. Need to find out how we would distribute it.</w:t>
+      </w:r>
+    </w:p>
+    <w:p>
+      <w:pPr>
+        <w:spacing w:line="327" w:lineRule="auto"/>
+        <w:rPr>
+          <w:i/>
+          <w:color w:val="333333"/>
+          <w:sz w:val="24"/>
+          <w:szCs w:val="24"/>
+        </w:rPr>
+      </w:pPr>
+      <w:r>
+        <w:rPr>
+          <w:i/>
+          <w:color w:val="333333"/>
+          <w:sz w:val="24"/>
+          <w:szCs w:val="24"/>
+        </w:rPr>
+        <w:tab/>
+      </w:r>
     </w:p>
     <w:p>
       <w:pPr>
@@ -1331,148 +1557,6 @@
           <w:sz w:val="24"/>
           <w:szCs w:val="24"/>
         </w:rPr>
-        <w:t>1st stage: Research</w:t>
-      </w:r>
-    </w:p>
-    <w:p>
-      <w:pPr>
-        <w:numPr>
-          <w:ilvl w:val="0"/>
-          <w:numId w:val="5"/>
-        </w:numPr>
-        <w:spacing w:line="327" w:lineRule="auto"/>
-        <w:contextualSpacing/>
-        <w:rPr>
-          <w:i/>
-          <w:color w:val="333333"/>
-          <w:sz w:val="24"/>
-          <w:szCs w:val="24"/>
-        </w:rPr>
-      </w:pPr>
-      <w:r>
-        <w:rPr>
-          <w:i/>
-          <w:color w:val="333333"/>
-          <w:sz w:val="24"/>
-          <w:szCs w:val="24"/>
-        </w:rPr>
-        <w:t>Research other websites and what works (Features now that are more accessible &amp; useful)</w:t>
-      </w:r>
-    </w:p>
-    <w:p>
-      <w:pPr>
-        <w:numPr>
-          <w:ilvl w:val="0"/>
-          <w:numId w:val="5"/>
-        </w:numPr>
-        <w:spacing w:line="327" w:lineRule="auto"/>
-        <w:contextualSpacing/>
-        <w:rPr>
-          <w:i/>
-          <w:color w:val="333333"/>
-          <w:sz w:val="24"/>
-          <w:szCs w:val="24"/>
-        </w:rPr>
-      </w:pPr>
-      <w:r>
-        <w:rPr>
-          <w:i/>
-          <w:color w:val="333333"/>
-          <w:sz w:val="24"/>
-          <w:szCs w:val="24"/>
-        </w:rPr>
-        <w:t>Check out other libraries, survey features, what features users like.</w:t>
-      </w:r>
-    </w:p>
-    <w:p>
-      <w:pPr>
-        <w:numPr>
-          <w:ilvl w:val="0"/>
-          <w:numId w:val="5"/>
-        </w:numPr>
-        <w:spacing w:line="327" w:lineRule="auto"/>
-        <w:contextualSpacing/>
-        <w:rPr>
-          <w:i/>
-          <w:color w:val="333333"/>
-          <w:sz w:val="24"/>
-          <w:szCs w:val="24"/>
-        </w:rPr>
-      </w:pPr>
-      <w:r>
-        <w:rPr>
-          <w:i/>
-          <w:color w:val="333333"/>
-          <w:sz w:val="24"/>
-          <w:szCs w:val="24"/>
-        </w:rPr>
-        <w:t>Key audience: researchers, high school students, undergrad, faculty.</w:t>
-      </w:r>
-    </w:p>
-    <w:p>
-      <w:pPr>
-        <w:numPr>
-          <w:ilvl w:val="0"/>
-          <w:numId w:val="5"/>
-        </w:numPr>
-        <w:spacing w:line="327" w:lineRule="auto"/>
-        <w:contextualSpacing/>
-        <w:rPr>
-          <w:i/>
-          <w:color w:val="333333"/>
-          <w:sz w:val="24"/>
-          <w:szCs w:val="24"/>
-        </w:rPr>
-      </w:pPr>
-      <w:r>
-        <w:rPr>
-          <w:i/>
-          <w:color w:val="333333"/>
-          <w:sz w:val="24"/>
-          <w:szCs w:val="24"/>
-        </w:rPr>
-        <w:t>Construct survey to send out to people; show to community partner before distributing. Need to find out how we would distribute it.</w:t>
-      </w:r>
-    </w:p>
-    <w:p>
-      <w:pPr>
-        <w:spacing w:line="327" w:lineRule="auto"/>
-        <w:rPr>
-          <w:i/>
-          <w:color w:val="333333"/>
-          <w:sz w:val="24"/>
-          <w:szCs w:val="24"/>
-        </w:rPr>
-      </w:pPr>
-      <w:r>
-        <w:rPr>
-          <w:i/>
-          <w:color w:val="333333"/>
-          <w:sz w:val="24"/>
-          <w:szCs w:val="24"/>
-        </w:rPr>
-        <w:tab/>
-      </w:r>
-    </w:p>
-    <w:p>
-      <w:pPr>
-        <w:spacing w:line="327" w:lineRule="auto"/>
-        <w:rPr>
-          <w:b/>
-          <w:i/>
-          <w:color w:val="333333"/>
-          <w:sz w:val="24"/>
-          <w:szCs w:val="24"/>
-        </w:rPr>
-      </w:pPr>
-      <w:r>
-        <w:rPr>
-          <w:b/>
-          <w:i/>
-          <w:color w:val="333333"/>
-          <w:sz w:val="24"/>
-          <w:szCs w:val="24"/>
-        </w:rPr>
         <w:t>Future Features</w:t>
       </w:r>
     </w:p>
@@ -1568,7 +1652,6 @@
           <w:sz w:val="24"/>
           <w:szCs w:val="24"/>
         </w:rPr>
-        <w:lastRenderedPageBreak/>
         <w:t>User memberships (volunteers, learners, researchers) with access to shared material and easy management of groups for staff</w:t>
       </w:r>
     </w:p>
@@ -1874,8 +1957,6 @@
           <w:szCs w:val="24"/>
         </w:rPr>
       </w:pPr>
-      <w:bookmarkStart w:id="6" w:name="_GoBack"/>
-      <w:bookmarkEnd w:id="6"/>
       <w:r>
         <w:rPr>
           <w:b/>
@@ -2032,53 +2113,908 @@
     </w:p>
     <w:p>
       <w:pPr>
-        <w:spacing w:line="327" w:lineRule="auto"/>
-        <w:rPr>
-          <w:color w:val="333333"/>
-          <w:sz w:val="24"/>
-          <w:szCs w:val="24"/>
-        </w:rPr>
-      </w:pPr>
-    </w:p>
-    <w:p>
-      <w:pPr>
-        <w:pStyle w:val="Heading4"/>
-      </w:pPr>
-      <w:r>
-        <w:t>02/11/18-02/24/18</w:t>
-      </w:r>
-    </w:p>
-    <w:p>
-      <w:pPr>
-        <w:pStyle w:val="Heading4"/>
-      </w:pPr>
-      <w:r>
-        <w:t>02/25/18-03/10/18</w:t>
-      </w:r>
-    </w:p>
-    <w:p>
-      <w:pPr>
-        <w:pStyle w:val="Heading4"/>
-      </w:pPr>
-      <w:r>
-        <w:t>03/11/18-03/31/18</w:t>
-      </w:r>
-    </w:p>
-    <w:p>
-      <w:pPr>
-        <w:pStyle w:val="Heading4"/>
-      </w:pPr>
-      <w:r>
-        <w:t>04/01/18-04/14/18</w:t>
-      </w:r>
-    </w:p>
-    <w:p>
-      <w:pPr>
-        <w:pStyle w:val="Heading4"/>
-      </w:pPr>
-      <w:r>
-        <w:t>04/15/18-04/28/18</w:t>
-      </w:r>
+        <w:numPr>
+          <w:ilvl w:val="0"/>
+          <w:numId w:val="2"/>
+        </w:numPr>
+        <w:pBdr>
+          <w:top w:val="none" w:sz="0" w:space="0" w:color="auto"/>
+          <w:left w:val="none" w:sz="0" w:space="0" w:color="auto"/>
+          <w:bottom w:val="none" w:sz="0" w:space="0" w:color="auto"/>
+          <w:right w:val="none" w:sz="0" w:space="0" w:color="auto"/>
+          <w:between w:val="none" w:sz="0" w:space="0" w:color="auto"/>
+        </w:pBdr>
+        <w:spacing w:line="240" w:lineRule="auto"/>
+        <w:textAlignment w:val="baseline"/>
+        <w:rPr>
+          <w:rFonts w:eastAsia="Times New Roman"/>
+          <w:color w:val="333333"/>
+          <w:sz w:val="24"/>
+          <w:szCs w:val="24"/>
+          <w:lang w:val="en-US" w:eastAsia="en-US"/>
+        </w:rPr>
+      </w:pPr>
+      <w:r>
+        <w:rPr>
+          <w:rFonts w:eastAsia="Times New Roman"/>
+          <w:color w:val="333333"/>
+          <w:sz w:val="24"/>
+          <w:szCs w:val="24"/>
+          <w:lang w:val="en-US" w:eastAsia="en-US"/>
+        </w:rPr>
+        <w:t>Los Angeles Public Library (lapl.org)</w:t>
+      </w:r>
+    </w:p>
+    <w:p>
+      <w:pPr>
+        <w:numPr>
+          <w:ilvl w:val="1"/>
+          <w:numId w:val="2"/>
+        </w:numPr>
+        <w:pBdr>
+          <w:top w:val="none" w:sz="0" w:space="0" w:color="auto"/>
+          <w:left w:val="none" w:sz="0" w:space="0" w:color="auto"/>
+          <w:bottom w:val="none" w:sz="0" w:space="0" w:color="auto"/>
+          <w:right w:val="none" w:sz="0" w:space="0" w:color="auto"/>
+          <w:between w:val="none" w:sz="0" w:space="0" w:color="auto"/>
+        </w:pBdr>
+        <w:spacing w:line="240" w:lineRule="auto"/>
+        <w:textAlignment w:val="baseline"/>
+        <w:rPr>
+          <w:rFonts w:eastAsia="Times New Roman"/>
+          <w:color w:val="333333"/>
+          <w:sz w:val="24"/>
+          <w:szCs w:val="24"/>
+          <w:lang w:val="en-US" w:eastAsia="en-US"/>
+        </w:rPr>
+      </w:pPr>
+      <w:r>
+        <w:rPr>
+          <w:rFonts w:eastAsia="Times New Roman"/>
+          <w:color w:val="333333"/>
+          <w:sz w:val="24"/>
+          <w:szCs w:val="24"/>
+          <w:lang w:val="en-US" w:eastAsia="en-US"/>
+        </w:rPr>
+        <w:t xml:space="preserve">Includes a lot of branches...Eagle Rock, Arroyo </w:t>
+      </w:r>
+      <w:proofErr w:type="spellStart"/>
+      <w:r>
+        <w:rPr>
+          <w:rFonts w:eastAsia="Times New Roman"/>
+          <w:color w:val="333333"/>
+          <w:sz w:val="24"/>
+          <w:szCs w:val="24"/>
+          <w:lang w:val="en-US" w:eastAsia="en-US"/>
+        </w:rPr>
+        <w:t>Seco</w:t>
+      </w:r>
+      <w:proofErr w:type="spellEnd"/>
+      <w:r>
+        <w:rPr>
+          <w:rFonts w:eastAsia="Times New Roman"/>
+          <w:color w:val="333333"/>
+          <w:sz w:val="24"/>
+          <w:szCs w:val="24"/>
+          <w:lang w:val="en-US" w:eastAsia="en-US"/>
+        </w:rPr>
+        <w:t>, Cypress Park, Silver Lake...</w:t>
+      </w:r>
+    </w:p>
+    <w:p>
+      <w:pPr>
+        <w:numPr>
+          <w:ilvl w:val="1"/>
+          <w:numId w:val="2"/>
+        </w:numPr>
+        <w:pBdr>
+          <w:top w:val="none" w:sz="0" w:space="0" w:color="auto"/>
+          <w:left w:val="none" w:sz="0" w:space="0" w:color="auto"/>
+          <w:bottom w:val="none" w:sz="0" w:space="0" w:color="auto"/>
+          <w:right w:val="none" w:sz="0" w:space="0" w:color="auto"/>
+          <w:between w:val="none" w:sz="0" w:space="0" w:color="auto"/>
+        </w:pBdr>
+        <w:spacing w:line="240" w:lineRule="auto"/>
+        <w:textAlignment w:val="baseline"/>
+        <w:rPr>
+          <w:rFonts w:eastAsia="Times New Roman"/>
+          <w:color w:val="333333"/>
+          <w:sz w:val="24"/>
+          <w:szCs w:val="24"/>
+          <w:lang w:val="en-US" w:eastAsia="en-US"/>
+        </w:rPr>
+      </w:pPr>
+      <w:r>
+        <w:rPr>
+          <w:rFonts w:eastAsia="Times New Roman"/>
+          <w:color w:val="333333"/>
+          <w:sz w:val="24"/>
+          <w:szCs w:val="24"/>
+          <w:lang w:val="en-US" w:eastAsia="en-US"/>
+        </w:rPr>
+        <w:lastRenderedPageBreak/>
+        <w:t>Very plain in design, a lot of orange scheme and not very coordinated in terms of color</w:t>
+      </w:r>
+    </w:p>
+    <w:p>
+      <w:pPr>
+        <w:numPr>
+          <w:ilvl w:val="1"/>
+          <w:numId w:val="2"/>
+        </w:numPr>
+        <w:pBdr>
+          <w:top w:val="none" w:sz="0" w:space="0" w:color="auto"/>
+          <w:left w:val="none" w:sz="0" w:space="0" w:color="auto"/>
+          <w:bottom w:val="none" w:sz="0" w:space="0" w:color="auto"/>
+          <w:right w:val="none" w:sz="0" w:space="0" w:color="auto"/>
+          <w:between w:val="none" w:sz="0" w:space="0" w:color="auto"/>
+        </w:pBdr>
+        <w:spacing w:line="240" w:lineRule="auto"/>
+        <w:textAlignment w:val="baseline"/>
+        <w:rPr>
+          <w:rFonts w:eastAsia="Times New Roman"/>
+          <w:color w:val="333333"/>
+          <w:sz w:val="24"/>
+          <w:szCs w:val="24"/>
+          <w:lang w:val="en-US" w:eastAsia="en-US"/>
+        </w:rPr>
+      </w:pPr>
+      <w:r>
+        <w:rPr>
+          <w:rFonts w:eastAsia="Times New Roman"/>
+          <w:color w:val="333333"/>
+          <w:sz w:val="24"/>
+          <w:szCs w:val="24"/>
+          <w:lang w:val="en-US" w:eastAsia="en-US"/>
+        </w:rPr>
+        <w:t>General features include</w:t>
+      </w:r>
+    </w:p>
+    <w:p>
+      <w:pPr>
+        <w:numPr>
+          <w:ilvl w:val="2"/>
+          <w:numId w:val="2"/>
+        </w:numPr>
+        <w:pBdr>
+          <w:top w:val="none" w:sz="0" w:space="0" w:color="auto"/>
+          <w:left w:val="none" w:sz="0" w:space="0" w:color="auto"/>
+          <w:bottom w:val="none" w:sz="0" w:space="0" w:color="auto"/>
+          <w:right w:val="none" w:sz="0" w:space="0" w:color="auto"/>
+          <w:between w:val="none" w:sz="0" w:space="0" w:color="auto"/>
+        </w:pBdr>
+        <w:spacing w:line="240" w:lineRule="auto"/>
+        <w:textAlignment w:val="baseline"/>
+        <w:rPr>
+          <w:rFonts w:eastAsia="Times New Roman"/>
+          <w:color w:val="333333"/>
+          <w:sz w:val="24"/>
+          <w:szCs w:val="24"/>
+          <w:lang w:val="en-US" w:eastAsia="en-US"/>
+        </w:rPr>
+      </w:pPr>
+      <w:r>
+        <w:rPr>
+          <w:rFonts w:eastAsia="Times New Roman"/>
+          <w:color w:val="333333"/>
+          <w:sz w:val="24"/>
+          <w:szCs w:val="24"/>
+          <w:lang w:val="en-US" w:eastAsia="en-US"/>
+        </w:rPr>
+        <w:t>Get a library card, My library account</w:t>
+      </w:r>
+    </w:p>
+    <w:p>
+      <w:pPr>
+        <w:numPr>
+          <w:ilvl w:val="2"/>
+          <w:numId w:val="2"/>
+        </w:numPr>
+        <w:pBdr>
+          <w:top w:val="none" w:sz="0" w:space="0" w:color="auto"/>
+          <w:left w:val="none" w:sz="0" w:space="0" w:color="auto"/>
+          <w:bottom w:val="none" w:sz="0" w:space="0" w:color="auto"/>
+          <w:right w:val="none" w:sz="0" w:space="0" w:color="auto"/>
+          <w:between w:val="none" w:sz="0" w:space="0" w:color="auto"/>
+        </w:pBdr>
+        <w:spacing w:line="240" w:lineRule="auto"/>
+        <w:textAlignment w:val="baseline"/>
+        <w:rPr>
+          <w:rFonts w:eastAsia="Times New Roman"/>
+          <w:color w:val="333333"/>
+          <w:sz w:val="24"/>
+          <w:szCs w:val="24"/>
+          <w:lang w:val="en-US" w:eastAsia="en-US"/>
+        </w:rPr>
+      </w:pPr>
+      <w:r>
+        <w:rPr>
+          <w:rFonts w:eastAsia="Times New Roman"/>
+          <w:color w:val="333333"/>
+          <w:sz w:val="24"/>
+          <w:szCs w:val="24"/>
+          <w:lang w:val="en-US" w:eastAsia="en-US"/>
+        </w:rPr>
+        <w:t>Donate and support</w:t>
+      </w:r>
+    </w:p>
+    <w:p>
+      <w:pPr>
+        <w:numPr>
+          <w:ilvl w:val="2"/>
+          <w:numId w:val="2"/>
+        </w:numPr>
+        <w:pBdr>
+          <w:top w:val="none" w:sz="0" w:space="0" w:color="auto"/>
+          <w:left w:val="none" w:sz="0" w:space="0" w:color="auto"/>
+          <w:bottom w:val="none" w:sz="0" w:space="0" w:color="auto"/>
+          <w:right w:val="none" w:sz="0" w:space="0" w:color="auto"/>
+          <w:between w:val="none" w:sz="0" w:space="0" w:color="auto"/>
+        </w:pBdr>
+        <w:spacing w:line="240" w:lineRule="auto"/>
+        <w:textAlignment w:val="baseline"/>
+        <w:rPr>
+          <w:rFonts w:eastAsia="Times New Roman"/>
+          <w:color w:val="333333"/>
+          <w:sz w:val="24"/>
+          <w:szCs w:val="24"/>
+          <w:lang w:val="en-US" w:eastAsia="en-US"/>
+        </w:rPr>
+      </w:pPr>
+      <w:r>
+        <w:rPr>
+          <w:rFonts w:eastAsia="Times New Roman"/>
+          <w:color w:val="333333"/>
+          <w:sz w:val="24"/>
+          <w:szCs w:val="24"/>
+          <w:lang w:val="en-US" w:eastAsia="en-US"/>
+        </w:rPr>
+        <w:t xml:space="preserve">Catalog search feature...with a Search type (keyword, author, title, subject, </w:t>
+      </w:r>
+      <w:proofErr w:type="spellStart"/>
+      <w:r>
+        <w:rPr>
+          <w:rFonts w:eastAsia="Times New Roman"/>
+          <w:color w:val="333333"/>
+          <w:sz w:val="24"/>
+          <w:szCs w:val="24"/>
+          <w:lang w:val="en-US" w:eastAsia="en-US"/>
+        </w:rPr>
+        <w:t>isbn</w:t>
+      </w:r>
+      <w:proofErr w:type="spellEnd"/>
+      <w:r>
+        <w:rPr>
+          <w:rFonts w:eastAsia="Times New Roman"/>
+          <w:color w:val="333333"/>
+          <w:sz w:val="24"/>
+          <w:szCs w:val="24"/>
+          <w:lang w:val="en-US" w:eastAsia="en-US"/>
+        </w:rPr>
+        <w:t>)</w:t>
+      </w:r>
+    </w:p>
+    <w:p>
+      <w:pPr>
+        <w:numPr>
+          <w:ilvl w:val="2"/>
+          <w:numId w:val="2"/>
+        </w:numPr>
+        <w:pBdr>
+          <w:top w:val="none" w:sz="0" w:space="0" w:color="auto"/>
+          <w:left w:val="none" w:sz="0" w:space="0" w:color="auto"/>
+          <w:bottom w:val="none" w:sz="0" w:space="0" w:color="auto"/>
+          <w:right w:val="none" w:sz="0" w:space="0" w:color="auto"/>
+          <w:between w:val="none" w:sz="0" w:space="0" w:color="auto"/>
+        </w:pBdr>
+        <w:spacing w:line="240" w:lineRule="auto"/>
+        <w:textAlignment w:val="baseline"/>
+        <w:rPr>
+          <w:rFonts w:eastAsia="Times New Roman"/>
+          <w:color w:val="333333"/>
+          <w:sz w:val="24"/>
+          <w:szCs w:val="24"/>
+          <w:lang w:val="en-US" w:eastAsia="en-US"/>
+        </w:rPr>
+      </w:pPr>
+      <w:r>
+        <w:rPr>
+          <w:rFonts w:eastAsia="Times New Roman"/>
+          <w:color w:val="333333"/>
+          <w:sz w:val="24"/>
+          <w:szCs w:val="24"/>
+          <w:lang w:val="en-US" w:eastAsia="en-US"/>
+        </w:rPr>
+        <w:t xml:space="preserve">Photo and visual collection, research &amp; homework, </w:t>
+      </w:r>
+      <w:proofErr w:type="spellStart"/>
+      <w:r>
+        <w:rPr>
+          <w:rFonts w:eastAsia="Times New Roman"/>
+          <w:color w:val="333333"/>
+          <w:sz w:val="24"/>
+          <w:szCs w:val="24"/>
+          <w:lang w:val="en-US" w:eastAsia="en-US"/>
+        </w:rPr>
+        <w:t>eMedia</w:t>
+      </w:r>
+      <w:proofErr w:type="spellEnd"/>
+    </w:p>
+    <w:p>
+      <w:pPr>
+        <w:numPr>
+          <w:ilvl w:val="1"/>
+          <w:numId w:val="2"/>
+        </w:numPr>
+        <w:pBdr>
+          <w:top w:val="none" w:sz="0" w:space="0" w:color="auto"/>
+          <w:left w:val="none" w:sz="0" w:space="0" w:color="auto"/>
+          <w:bottom w:val="none" w:sz="0" w:space="0" w:color="auto"/>
+          <w:right w:val="none" w:sz="0" w:space="0" w:color="auto"/>
+          <w:between w:val="none" w:sz="0" w:space="0" w:color="auto"/>
+        </w:pBdr>
+        <w:spacing w:line="240" w:lineRule="auto"/>
+        <w:textAlignment w:val="baseline"/>
+        <w:rPr>
+          <w:rFonts w:eastAsia="Times New Roman"/>
+          <w:color w:val="333333"/>
+          <w:sz w:val="24"/>
+          <w:szCs w:val="24"/>
+          <w:lang w:val="en-US" w:eastAsia="en-US"/>
+        </w:rPr>
+      </w:pPr>
+      <w:r>
+        <w:rPr>
+          <w:rFonts w:eastAsia="Times New Roman"/>
+          <w:color w:val="333333"/>
+          <w:sz w:val="24"/>
+          <w:szCs w:val="24"/>
+          <w:lang w:val="en-US" w:eastAsia="en-US"/>
+        </w:rPr>
+        <w:t>Specific to branches</w:t>
+      </w:r>
+    </w:p>
+    <w:p>
+      <w:pPr>
+        <w:numPr>
+          <w:ilvl w:val="2"/>
+          <w:numId w:val="2"/>
+        </w:numPr>
+        <w:pBdr>
+          <w:top w:val="none" w:sz="0" w:space="0" w:color="auto"/>
+          <w:left w:val="none" w:sz="0" w:space="0" w:color="auto"/>
+          <w:bottom w:val="none" w:sz="0" w:space="0" w:color="auto"/>
+          <w:right w:val="none" w:sz="0" w:space="0" w:color="auto"/>
+          <w:between w:val="none" w:sz="0" w:space="0" w:color="auto"/>
+        </w:pBdr>
+        <w:spacing w:line="240" w:lineRule="auto"/>
+        <w:textAlignment w:val="baseline"/>
+        <w:rPr>
+          <w:rFonts w:eastAsia="Times New Roman"/>
+          <w:color w:val="333333"/>
+          <w:sz w:val="24"/>
+          <w:szCs w:val="24"/>
+          <w:lang w:val="en-US" w:eastAsia="en-US"/>
+        </w:rPr>
+      </w:pPr>
+      <w:r>
+        <w:rPr>
+          <w:rFonts w:eastAsia="Times New Roman"/>
+          <w:color w:val="333333"/>
+          <w:sz w:val="24"/>
+          <w:szCs w:val="24"/>
+          <w:lang w:val="en-US" w:eastAsia="en-US"/>
+        </w:rPr>
+        <w:t>Picture of library</w:t>
+      </w:r>
+    </w:p>
+    <w:p>
+      <w:pPr>
+        <w:numPr>
+          <w:ilvl w:val="2"/>
+          <w:numId w:val="2"/>
+        </w:numPr>
+        <w:pBdr>
+          <w:top w:val="none" w:sz="0" w:space="0" w:color="auto"/>
+          <w:left w:val="none" w:sz="0" w:space="0" w:color="auto"/>
+          <w:bottom w:val="none" w:sz="0" w:space="0" w:color="auto"/>
+          <w:right w:val="none" w:sz="0" w:space="0" w:color="auto"/>
+          <w:between w:val="none" w:sz="0" w:space="0" w:color="auto"/>
+        </w:pBdr>
+        <w:spacing w:line="240" w:lineRule="auto"/>
+        <w:textAlignment w:val="baseline"/>
+        <w:rPr>
+          <w:rFonts w:eastAsia="Times New Roman"/>
+          <w:color w:val="333333"/>
+          <w:sz w:val="24"/>
+          <w:szCs w:val="24"/>
+          <w:lang w:val="en-US" w:eastAsia="en-US"/>
+        </w:rPr>
+      </w:pPr>
+      <w:r>
+        <w:rPr>
+          <w:rFonts w:eastAsia="Times New Roman"/>
+          <w:color w:val="333333"/>
+          <w:sz w:val="24"/>
+          <w:szCs w:val="24"/>
+          <w:lang w:val="en-US" w:eastAsia="en-US"/>
+        </w:rPr>
+        <w:t>Address, phone, fax, email, librarian, hours of operation</w:t>
+      </w:r>
+    </w:p>
+    <w:p>
+      <w:pPr>
+        <w:numPr>
+          <w:ilvl w:val="2"/>
+          <w:numId w:val="2"/>
+        </w:numPr>
+        <w:pBdr>
+          <w:top w:val="none" w:sz="0" w:space="0" w:color="auto"/>
+          <w:left w:val="none" w:sz="0" w:space="0" w:color="auto"/>
+          <w:bottom w:val="none" w:sz="0" w:space="0" w:color="auto"/>
+          <w:right w:val="none" w:sz="0" w:space="0" w:color="auto"/>
+          <w:between w:val="none" w:sz="0" w:space="0" w:color="auto"/>
+        </w:pBdr>
+        <w:spacing w:line="240" w:lineRule="auto"/>
+        <w:textAlignment w:val="baseline"/>
+        <w:rPr>
+          <w:rFonts w:eastAsia="Times New Roman"/>
+          <w:color w:val="333333"/>
+          <w:sz w:val="24"/>
+          <w:szCs w:val="24"/>
+          <w:lang w:val="en-US" w:eastAsia="en-US"/>
+        </w:rPr>
+      </w:pPr>
+      <w:r>
+        <w:rPr>
+          <w:rFonts w:eastAsia="Times New Roman"/>
+          <w:color w:val="333333"/>
+          <w:sz w:val="24"/>
+          <w:szCs w:val="24"/>
+          <w:lang w:val="en-US" w:eastAsia="en-US"/>
+        </w:rPr>
+        <w:t>Social media integration and upcoming events</w:t>
+      </w:r>
+    </w:p>
+    <w:p>
+      <w:pPr>
+        <w:numPr>
+          <w:ilvl w:val="0"/>
+          <w:numId w:val="2"/>
+        </w:numPr>
+        <w:pBdr>
+          <w:top w:val="none" w:sz="0" w:space="0" w:color="auto"/>
+          <w:left w:val="none" w:sz="0" w:space="0" w:color="auto"/>
+          <w:bottom w:val="none" w:sz="0" w:space="0" w:color="auto"/>
+          <w:right w:val="none" w:sz="0" w:space="0" w:color="auto"/>
+          <w:between w:val="none" w:sz="0" w:space="0" w:color="auto"/>
+        </w:pBdr>
+        <w:spacing w:line="240" w:lineRule="auto"/>
+        <w:textAlignment w:val="baseline"/>
+        <w:rPr>
+          <w:rFonts w:eastAsia="Times New Roman"/>
+          <w:color w:val="333333"/>
+          <w:sz w:val="24"/>
+          <w:szCs w:val="24"/>
+          <w:lang w:val="en-US" w:eastAsia="en-US"/>
+        </w:rPr>
+      </w:pPr>
+      <w:r>
+        <w:rPr>
+          <w:rFonts w:eastAsia="Times New Roman"/>
+          <w:color w:val="333333"/>
+          <w:sz w:val="24"/>
+          <w:szCs w:val="24"/>
+          <w:lang w:val="en-US" w:eastAsia="en-US"/>
+        </w:rPr>
+        <w:t>SRLF (http://www.srlf.ucla.edu)</w:t>
+      </w:r>
+    </w:p>
+    <w:p>
+      <w:pPr>
+        <w:numPr>
+          <w:ilvl w:val="1"/>
+          <w:numId w:val="2"/>
+        </w:numPr>
+        <w:pBdr>
+          <w:top w:val="none" w:sz="0" w:space="0" w:color="auto"/>
+          <w:left w:val="none" w:sz="0" w:space="0" w:color="auto"/>
+          <w:bottom w:val="none" w:sz="0" w:space="0" w:color="auto"/>
+          <w:right w:val="none" w:sz="0" w:space="0" w:color="auto"/>
+          <w:between w:val="none" w:sz="0" w:space="0" w:color="auto"/>
+        </w:pBdr>
+        <w:spacing w:line="240" w:lineRule="auto"/>
+        <w:textAlignment w:val="baseline"/>
+        <w:rPr>
+          <w:rFonts w:eastAsia="Times New Roman"/>
+          <w:color w:val="333333"/>
+          <w:sz w:val="24"/>
+          <w:szCs w:val="24"/>
+          <w:lang w:val="en-US" w:eastAsia="en-US"/>
+        </w:rPr>
+      </w:pPr>
+      <w:r>
+        <w:rPr>
+          <w:rFonts w:eastAsia="Times New Roman"/>
+          <w:color w:val="333333"/>
+          <w:sz w:val="24"/>
+          <w:szCs w:val="24"/>
+          <w:lang w:val="en-US" w:eastAsia="en-US"/>
+        </w:rPr>
+        <w:t>Not sure if it’s a public or private library...provides space for materials from UCs</w:t>
+      </w:r>
+    </w:p>
+    <w:p>
+      <w:pPr>
+        <w:numPr>
+          <w:ilvl w:val="1"/>
+          <w:numId w:val="2"/>
+        </w:numPr>
+        <w:pBdr>
+          <w:top w:val="none" w:sz="0" w:space="0" w:color="auto"/>
+          <w:left w:val="none" w:sz="0" w:space="0" w:color="auto"/>
+          <w:bottom w:val="none" w:sz="0" w:space="0" w:color="auto"/>
+          <w:right w:val="none" w:sz="0" w:space="0" w:color="auto"/>
+          <w:between w:val="none" w:sz="0" w:space="0" w:color="auto"/>
+        </w:pBdr>
+        <w:spacing w:line="240" w:lineRule="auto"/>
+        <w:textAlignment w:val="baseline"/>
+        <w:rPr>
+          <w:rFonts w:eastAsia="Times New Roman"/>
+          <w:color w:val="333333"/>
+          <w:sz w:val="24"/>
+          <w:szCs w:val="24"/>
+          <w:lang w:val="en-US" w:eastAsia="en-US"/>
+        </w:rPr>
+      </w:pPr>
+      <w:r>
+        <w:rPr>
+          <w:rFonts w:eastAsia="Times New Roman"/>
+          <w:color w:val="333333"/>
+          <w:sz w:val="24"/>
+          <w:szCs w:val="24"/>
+          <w:lang w:val="en-US" w:eastAsia="en-US"/>
+        </w:rPr>
+        <w:t>Simple intricate design with high quality photos</w:t>
+      </w:r>
+    </w:p>
+    <w:p>
+      <w:pPr>
+        <w:numPr>
+          <w:ilvl w:val="1"/>
+          <w:numId w:val="2"/>
+        </w:numPr>
+        <w:pBdr>
+          <w:top w:val="none" w:sz="0" w:space="0" w:color="auto"/>
+          <w:left w:val="none" w:sz="0" w:space="0" w:color="auto"/>
+          <w:bottom w:val="none" w:sz="0" w:space="0" w:color="auto"/>
+          <w:right w:val="none" w:sz="0" w:space="0" w:color="auto"/>
+          <w:between w:val="none" w:sz="0" w:space="0" w:color="auto"/>
+        </w:pBdr>
+        <w:spacing w:line="240" w:lineRule="auto"/>
+        <w:textAlignment w:val="baseline"/>
+        <w:rPr>
+          <w:rFonts w:eastAsia="Times New Roman"/>
+          <w:color w:val="333333"/>
+          <w:sz w:val="24"/>
+          <w:szCs w:val="24"/>
+          <w:lang w:val="en-US" w:eastAsia="en-US"/>
+        </w:rPr>
+      </w:pPr>
+      <w:r>
+        <w:rPr>
+          <w:rFonts w:eastAsia="Times New Roman"/>
+          <w:color w:val="333333"/>
+          <w:sz w:val="24"/>
+          <w:szCs w:val="24"/>
+          <w:lang w:val="en-US" w:eastAsia="en-US"/>
+        </w:rPr>
+        <w:t>Contains all the features as LAPL</w:t>
+      </w:r>
+    </w:p>
+    <w:p>
+      <w:pPr>
+        <w:numPr>
+          <w:ilvl w:val="0"/>
+          <w:numId w:val="2"/>
+        </w:numPr>
+        <w:pBdr>
+          <w:top w:val="none" w:sz="0" w:space="0" w:color="auto"/>
+          <w:left w:val="none" w:sz="0" w:space="0" w:color="auto"/>
+          <w:bottom w:val="none" w:sz="0" w:space="0" w:color="auto"/>
+          <w:right w:val="none" w:sz="0" w:space="0" w:color="auto"/>
+          <w:between w:val="none" w:sz="0" w:space="0" w:color="auto"/>
+        </w:pBdr>
+        <w:spacing w:line="240" w:lineRule="auto"/>
+        <w:textAlignment w:val="baseline"/>
+        <w:rPr>
+          <w:rFonts w:eastAsia="Times New Roman"/>
+          <w:color w:val="333333"/>
+          <w:sz w:val="24"/>
+          <w:szCs w:val="24"/>
+          <w:lang w:val="en-US" w:eastAsia="en-US"/>
+        </w:rPr>
+      </w:pPr>
+      <w:r>
+        <w:rPr>
+          <w:rFonts w:eastAsia="Times New Roman"/>
+          <w:color w:val="333333"/>
+          <w:sz w:val="24"/>
+          <w:szCs w:val="24"/>
+          <w:lang w:val="en-US" w:eastAsia="en-US"/>
+        </w:rPr>
+        <w:t>Huntington Library (http://www.huntington.org/)</w:t>
+      </w:r>
+    </w:p>
+    <w:p>
+      <w:pPr>
+        <w:numPr>
+          <w:ilvl w:val="1"/>
+          <w:numId w:val="2"/>
+        </w:numPr>
+        <w:pBdr>
+          <w:top w:val="none" w:sz="0" w:space="0" w:color="auto"/>
+          <w:left w:val="none" w:sz="0" w:space="0" w:color="auto"/>
+          <w:bottom w:val="none" w:sz="0" w:space="0" w:color="auto"/>
+          <w:right w:val="none" w:sz="0" w:space="0" w:color="auto"/>
+          <w:between w:val="none" w:sz="0" w:space="0" w:color="auto"/>
+        </w:pBdr>
+        <w:spacing w:line="240" w:lineRule="auto"/>
+        <w:textAlignment w:val="baseline"/>
+        <w:rPr>
+          <w:rFonts w:eastAsia="Times New Roman"/>
+          <w:color w:val="333333"/>
+          <w:sz w:val="24"/>
+          <w:szCs w:val="24"/>
+          <w:lang w:val="en-US" w:eastAsia="en-US"/>
+        </w:rPr>
+      </w:pPr>
+      <w:r>
+        <w:rPr>
+          <w:rFonts w:eastAsia="Times New Roman"/>
+          <w:color w:val="333333"/>
+          <w:sz w:val="24"/>
+          <w:szCs w:val="24"/>
+          <w:lang w:val="en-US" w:eastAsia="en-US"/>
+        </w:rPr>
+        <w:t>Not a traditional library since it’s also a garden</w:t>
+      </w:r>
+    </w:p>
+    <w:p>
+      <w:pPr>
+        <w:numPr>
+          <w:ilvl w:val="1"/>
+          <w:numId w:val="2"/>
+        </w:numPr>
+        <w:pBdr>
+          <w:top w:val="none" w:sz="0" w:space="0" w:color="auto"/>
+          <w:left w:val="none" w:sz="0" w:space="0" w:color="auto"/>
+          <w:bottom w:val="none" w:sz="0" w:space="0" w:color="auto"/>
+          <w:right w:val="none" w:sz="0" w:space="0" w:color="auto"/>
+          <w:between w:val="none" w:sz="0" w:space="0" w:color="auto"/>
+        </w:pBdr>
+        <w:spacing w:line="240" w:lineRule="auto"/>
+        <w:textAlignment w:val="baseline"/>
+        <w:rPr>
+          <w:rFonts w:eastAsia="Times New Roman"/>
+          <w:color w:val="333333"/>
+          <w:sz w:val="24"/>
+          <w:szCs w:val="24"/>
+          <w:lang w:val="en-US" w:eastAsia="en-US"/>
+        </w:rPr>
+      </w:pPr>
+      <w:r>
+        <w:rPr>
+          <w:rFonts w:eastAsia="Times New Roman"/>
+          <w:color w:val="333333"/>
+          <w:sz w:val="24"/>
+          <w:szCs w:val="24"/>
+          <w:lang w:val="en-US" w:eastAsia="en-US"/>
+        </w:rPr>
+        <w:t>Interesting integration of logo (SCL also has a logo)</w:t>
+      </w:r>
+    </w:p>
+    <w:p>
+      <w:pPr>
+        <w:numPr>
+          <w:ilvl w:val="1"/>
+          <w:numId w:val="2"/>
+        </w:numPr>
+        <w:pBdr>
+          <w:top w:val="none" w:sz="0" w:space="0" w:color="auto"/>
+          <w:left w:val="none" w:sz="0" w:space="0" w:color="auto"/>
+          <w:bottom w:val="none" w:sz="0" w:space="0" w:color="auto"/>
+          <w:right w:val="none" w:sz="0" w:space="0" w:color="auto"/>
+          <w:between w:val="none" w:sz="0" w:space="0" w:color="auto"/>
+        </w:pBdr>
+        <w:spacing w:line="240" w:lineRule="auto"/>
+        <w:textAlignment w:val="baseline"/>
+        <w:rPr>
+          <w:rFonts w:eastAsia="Times New Roman"/>
+          <w:color w:val="333333"/>
+          <w:sz w:val="24"/>
+          <w:szCs w:val="24"/>
+          <w:lang w:val="en-US" w:eastAsia="en-US"/>
+        </w:rPr>
+      </w:pPr>
+      <w:r>
+        <w:rPr>
+          <w:rFonts w:eastAsia="Times New Roman"/>
+          <w:color w:val="333333"/>
+          <w:sz w:val="24"/>
+          <w:szCs w:val="24"/>
+          <w:lang w:val="en-US" w:eastAsia="en-US"/>
+        </w:rPr>
+        <w:t>Overall nothing too different</w:t>
+      </w:r>
+    </w:p>
+    <w:p>
+      <w:pPr>
+        <w:numPr>
+          <w:ilvl w:val="0"/>
+          <w:numId w:val="2"/>
+        </w:numPr>
+        <w:pBdr>
+          <w:top w:val="none" w:sz="0" w:space="0" w:color="auto"/>
+          <w:left w:val="none" w:sz="0" w:space="0" w:color="auto"/>
+          <w:bottom w:val="none" w:sz="0" w:space="0" w:color="auto"/>
+          <w:right w:val="none" w:sz="0" w:space="0" w:color="auto"/>
+          <w:between w:val="none" w:sz="0" w:space="0" w:color="auto"/>
+        </w:pBdr>
+        <w:spacing w:line="240" w:lineRule="auto"/>
+        <w:textAlignment w:val="baseline"/>
+        <w:rPr>
+          <w:rFonts w:eastAsia="Times New Roman"/>
+          <w:color w:val="333333"/>
+          <w:sz w:val="24"/>
+          <w:szCs w:val="24"/>
+          <w:lang w:val="en-US" w:eastAsia="en-US"/>
+        </w:rPr>
+      </w:pPr>
+      <w:r>
+        <w:rPr>
+          <w:rFonts w:eastAsia="Times New Roman"/>
+          <w:color w:val="333333"/>
+          <w:sz w:val="24"/>
+          <w:szCs w:val="24"/>
+          <w:lang w:val="en-US" w:eastAsia="en-US"/>
+        </w:rPr>
+        <w:t>City of Pasadena (https://ww5.cityofpasadena.net/library/)</w:t>
+      </w:r>
+    </w:p>
+    <w:p>
+      <w:pPr>
+        <w:numPr>
+          <w:ilvl w:val="1"/>
+          <w:numId w:val="2"/>
+        </w:numPr>
+        <w:pBdr>
+          <w:top w:val="none" w:sz="0" w:space="0" w:color="auto"/>
+          <w:left w:val="none" w:sz="0" w:space="0" w:color="auto"/>
+          <w:bottom w:val="none" w:sz="0" w:space="0" w:color="auto"/>
+          <w:right w:val="none" w:sz="0" w:space="0" w:color="auto"/>
+          <w:between w:val="none" w:sz="0" w:space="0" w:color="auto"/>
+        </w:pBdr>
+        <w:spacing w:line="240" w:lineRule="auto"/>
+        <w:textAlignment w:val="baseline"/>
+        <w:rPr>
+          <w:rFonts w:eastAsia="Times New Roman"/>
+          <w:color w:val="333333"/>
+          <w:sz w:val="24"/>
+          <w:szCs w:val="24"/>
+          <w:lang w:val="en-US" w:eastAsia="en-US"/>
+        </w:rPr>
+      </w:pPr>
+      <w:r>
+        <w:rPr>
+          <w:rFonts w:eastAsia="Times New Roman"/>
+          <w:color w:val="333333"/>
+          <w:sz w:val="24"/>
+          <w:szCs w:val="24"/>
+          <w:lang w:val="en-US" w:eastAsia="en-US"/>
+        </w:rPr>
+        <w:t>Collectively access all the branches in one collective domain</w:t>
+      </w:r>
+    </w:p>
+    <w:p>
+      <w:pPr>
+        <w:numPr>
+          <w:ilvl w:val="1"/>
+          <w:numId w:val="2"/>
+        </w:numPr>
+        <w:pBdr>
+          <w:top w:val="none" w:sz="0" w:space="0" w:color="auto"/>
+          <w:left w:val="none" w:sz="0" w:space="0" w:color="auto"/>
+          <w:bottom w:val="none" w:sz="0" w:space="0" w:color="auto"/>
+          <w:right w:val="none" w:sz="0" w:space="0" w:color="auto"/>
+          <w:between w:val="none" w:sz="0" w:space="0" w:color="auto"/>
+        </w:pBdr>
+        <w:spacing w:line="240" w:lineRule="auto"/>
+        <w:textAlignment w:val="baseline"/>
+        <w:rPr>
+          <w:rFonts w:eastAsia="Times New Roman"/>
+          <w:color w:val="333333"/>
+          <w:sz w:val="24"/>
+          <w:szCs w:val="24"/>
+          <w:lang w:val="en-US" w:eastAsia="en-US"/>
+        </w:rPr>
+      </w:pPr>
+      <w:r>
+        <w:rPr>
+          <w:rFonts w:eastAsia="Times New Roman"/>
+          <w:color w:val="333333"/>
+          <w:sz w:val="24"/>
+          <w:szCs w:val="24"/>
+          <w:lang w:val="en-US" w:eastAsia="en-US"/>
+        </w:rPr>
+        <w:t xml:space="preserve">Interesting features include eBooks &amp; </w:t>
+      </w:r>
+      <w:proofErr w:type="spellStart"/>
+      <w:r>
+        <w:rPr>
+          <w:rFonts w:eastAsia="Times New Roman"/>
+          <w:color w:val="333333"/>
+          <w:sz w:val="24"/>
+          <w:szCs w:val="24"/>
+          <w:lang w:val="en-US" w:eastAsia="en-US"/>
+        </w:rPr>
+        <w:t>Downloadables</w:t>
+      </w:r>
+      <w:proofErr w:type="spellEnd"/>
+      <w:r>
+        <w:rPr>
+          <w:rFonts w:eastAsia="Times New Roman"/>
+          <w:color w:val="333333"/>
+          <w:sz w:val="24"/>
+          <w:szCs w:val="24"/>
+          <w:lang w:val="en-US" w:eastAsia="en-US"/>
+        </w:rPr>
+        <w:t>, Recommendations, Suggestion for Purchase</w:t>
+      </w:r>
+    </w:p>
+    <w:p>
+      <w:pPr>
+        <w:numPr>
+          <w:ilvl w:val="1"/>
+          <w:numId w:val="2"/>
+        </w:numPr>
+        <w:pBdr>
+          <w:top w:val="none" w:sz="0" w:space="0" w:color="auto"/>
+          <w:left w:val="none" w:sz="0" w:space="0" w:color="auto"/>
+          <w:bottom w:val="none" w:sz="0" w:space="0" w:color="auto"/>
+          <w:right w:val="none" w:sz="0" w:space="0" w:color="auto"/>
+          <w:between w:val="none" w:sz="0" w:space="0" w:color="auto"/>
+        </w:pBdr>
+        <w:spacing w:line="240" w:lineRule="auto"/>
+        <w:textAlignment w:val="baseline"/>
+        <w:rPr>
+          <w:rFonts w:eastAsia="Times New Roman"/>
+          <w:color w:val="333333"/>
+          <w:sz w:val="24"/>
+          <w:szCs w:val="24"/>
+          <w:lang w:val="en-US" w:eastAsia="en-US"/>
+        </w:rPr>
+      </w:pPr>
+      <w:r>
+        <w:rPr>
+          <w:rFonts w:eastAsia="Times New Roman"/>
+          <w:color w:val="333333"/>
+          <w:sz w:val="24"/>
+          <w:szCs w:val="24"/>
+          <w:lang w:val="en-US" w:eastAsia="en-US"/>
+        </w:rPr>
+        <w:t>Design isn’t very interesting</w:t>
+      </w:r>
+    </w:p>
+    <w:p>
+      <w:pPr>
+        <w:spacing w:line="327" w:lineRule="auto"/>
+        <w:rPr>
+          <w:color w:val="333333"/>
+          <w:sz w:val="24"/>
+          <w:szCs w:val="24"/>
+        </w:rPr>
+      </w:pPr>
     </w:p>
     <w:p>
       <w:pPr>
@@ -2113,6 +3049,119 @@
 <file path=word/numbering.xml><?xml version="1.0" encoding="utf-8"?>
 <w:numbering xmlns:wpc="http://schemas.microsoft.com/office/word/2010/wordprocessingCanvas" xmlns:cx="http://schemas.microsoft.com/office/drawing/2014/chartex" xmlns:cx1="http://schemas.microsoft.com/office/drawing/2015/9/8/chartex" xmlns:cx2="http://schemas.microsoft.com/office/drawing/2015/10/21/chartex" xmlns:cx3="http://schemas.microsoft.com/office/drawing/2016/5/9/chartex" xmlns:cx4="http://schemas.microsoft.com/office/drawing/2016/5/10/chartex" xmlns:cx5="http://schemas.microsoft.com/office/drawing/2016/5/11/chartex" xmlns:cx6="http://schemas.microsoft.com/office/drawing/2016/5/12/chartex" xmlns:cx7="http://schemas.microsoft.com/office/drawing/2016/5/13/chartex" xmlns:cx8="http://schemas.microsoft.com/office/drawing/2016/5/14/chartex" xmlns:mc="http://schemas.openxmlformats.org/markup-compatibility/2006" xmlns:aink="http://schemas.microsoft.com/office/drawing/2016/ink" xmlns:am3d="http://schemas.microsoft.com/office/drawing/2017/model3d" xmlns:o="urn:schemas-microsoft-com:office:office" xmlns:r="http://schemas.openxmlformats.org/officeDocument/2006/relationships" xmlns:m="http://schemas.openxmlformats.org/officeDocument/2006/math" xmlns:v="urn:schemas-microsoft-com:vml" xmlns:wp14="http://schemas.microsoft.com/office/word/2010/wordprocessingDrawing" xmlns:wp="http://schemas.openxmlformats.org/drawingml/2006/wordprocessingDrawing" xmlns:w10="urn:schemas-microsoft-com:office:word" xmlns:w="http://schemas.openxmlformats.org/wordprocessingml/2006/main" xmlns:w14="http://schemas.microsoft.com/office/word/2010/wordml" xmlns:w15="http://schemas.microsoft.com/office/word/2012/wordml" xmlns:w16cid="http://schemas.microsoft.com/office/word/2016/wordml/cid" xmlns:w16se="http://schemas.microsoft.com/office/word/2015/wordml/symex" xmlns:wpg="http://schemas.microsoft.com/office/word/2010/wordprocessingGroup" xmlns:wpi="http://schemas.microsoft.com/office/word/2010/wordprocessingInk" xmlns:wne="http://schemas.microsoft.com/office/word/2006/wordml" xmlns:wps="http://schemas.microsoft.com/office/word/2010/wordprocessingShape" mc:Ignorable="w14 w15 w16se w16cid wp14">
   <w:abstractNum w:abstractNumId="0" w15:restartNumberingAfterBreak="0">
+    <w:nsid w:val="016E07B6"/>
+    <w:multiLevelType w:val="hybridMultilevel"/>
+    <w:tmpl w:val="1212A22C"/>
+    <w:lvl w:ilvl="0" w:tplc="04090001">
+      <w:start w:val="1"/>
+      <w:numFmt w:val="bullet"/>
+      <w:lvlText w:val=""/>
+      <w:lvlJc w:val="left"/>
+      <w:pPr>
+        <w:ind w:left="1080" w:hanging="360"/>
+      </w:pPr>
+      <w:rPr>
+        <w:rFonts w:ascii="Symbol" w:hAnsi="Symbol" w:hint="default"/>
+      </w:rPr>
+    </w:lvl>
+    <w:lvl w:ilvl="1" w:tplc="04090003" w:tentative="1">
+      <w:start w:val="1"/>
+      <w:numFmt w:val="bullet"/>
+      <w:lvlText w:val="o"/>
+      <w:lvlJc w:val="left"/>
+      <w:pPr>
+        <w:ind w:left="1800" w:hanging="360"/>
+      </w:pPr>
+      <w:rPr>
+        <w:rFonts w:ascii="Courier New" w:hAnsi="Courier New" w:cs="Courier New" w:hint="default"/>
+      </w:rPr>
+    </w:lvl>
+    <w:lvl w:ilvl="2" w:tplc="04090005" w:tentative="1">
+      <w:start w:val="1"/>
+      <w:numFmt w:val="bullet"/>
+      <w:lvlText w:val=""/>
+      <w:lvlJc w:val="left"/>
+      <w:pPr>
+        <w:ind w:left="2520" w:hanging="360"/>
+      </w:pPr>
+      <w:rPr>
+        <w:rFonts w:ascii="Wingdings" w:hAnsi="Wingdings" w:hint="default"/>
+      </w:rPr>
+    </w:lvl>
+    <w:lvl w:ilvl="3" w:tplc="04090001" w:tentative="1">
+      <w:start w:val="1"/>
+      <w:numFmt w:val="bullet"/>
+      <w:lvlText w:val=""/>
+      <w:lvlJc w:val="left"/>
+      <w:pPr>
+        <w:ind w:left="3240" w:hanging="360"/>
+      </w:pPr>
+      <w:rPr>
+        <w:rFonts w:ascii="Symbol" w:hAnsi="Symbol" w:hint="default"/>
+      </w:rPr>
+    </w:lvl>
+    <w:lvl w:ilvl="4" w:tplc="04090003" w:tentative="1">
+      <w:start w:val="1"/>
+      <w:numFmt w:val="bullet"/>
+      <w:lvlText w:val="o"/>
+      <w:lvlJc w:val="left"/>
+      <w:pPr>
+        <w:ind w:left="3960" w:hanging="360"/>
+      </w:pPr>
+      <w:rPr>
+        <w:rFonts w:ascii="Courier New" w:hAnsi="Courier New" w:cs="Courier New" w:hint="default"/>
+      </w:rPr>
+    </w:lvl>
+    <w:lvl w:ilvl="5" w:tplc="04090005" w:tentative="1">
+      <w:start w:val="1"/>
+      <w:numFmt w:val="bullet"/>
+      <w:lvlText w:val=""/>
+      <w:lvlJc w:val="left"/>
+      <w:pPr>
+        <w:ind w:left="4680" w:hanging="360"/>
+      </w:pPr>
+      <w:rPr>
+        <w:rFonts w:ascii="Wingdings" w:hAnsi="Wingdings" w:hint="default"/>
+      </w:rPr>
+    </w:lvl>
+    <w:lvl w:ilvl="6" w:tplc="04090001" w:tentative="1">
+      <w:start w:val="1"/>
+      <w:numFmt w:val="bullet"/>
+      <w:lvlText w:val=""/>
+      <w:lvlJc w:val="left"/>
+      <w:pPr>
+        <w:ind w:left="5400" w:hanging="360"/>
+      </w:pPr>
+      <w:rPr>
+        <w:rFonts w:ascii="Symbol" w:hAnsi="Symbol" w:hint="default"/>
+      </w:rPr>
+    </w:lvl>
+    <w:lvl w:ilvl="7" w:tplc="04090003" w:tentative="1">
+      <w:start w:val="1"/>
+      <w:numFmt w:val="bullet"/>
+      <w:lvlText w:val="o"/>
+      <w:lvlJc w:val="left"/>
+      <w:pPr>
+        <w:ind w:left="6120" w:hanging="360"/>
+      </w:pPr>
+      <w:rPr>
+        <w:rFonts w:ascii="Courier New" w:hAnsi="Courier New" w:cs="Courier New" w:hint="default"/>
+      </w:rPr>
+    </w:lvl>
+    <w:lvl w:ilvl="8" w:tplc="04090005" w:tentative="1">
+      <w:start w:val="1"/>
+      <w:numFmt w:val="bullet"/>
+      <w:lvlText w:val=""/>
+      <w:lvlJc w:val="left"/>
+      <w:pPr>
+        <w:ind w:left="6840" w:hanging="360"/>
+      </w:pPr>
+      <w:rPr>
+        <w:rFonts w:ascii="Wingdings" w:hAnsi="Wingdings" w:hint="default"/>
+      </w:rPr>
+    </w:lvl>
+  </w:abstractNum>
+  <w:abstractNum w:abstractNumId="1" w15:restartNumberingAfterBreak="0">
     <w:nsid w:val="01B65B12"/>
     <w:multiLevelType w:val="multilevel"/>
     <w:tmpl w:val="FD460B22"/>
@@ -2225,7 +3274,120 @@
       </w:rPr>
     </w:lvl>
   </w:abstractNum>
-  <w:abstractNum w:abstractNumId="1" w15:restartNumberingAfterBreak="0">
+  <w:abstractNum w:abstractNumId="2" w15:restartNumberingAfterBreak="0">
+    <w:nsid w:val="186060E5"/>
+    <w:multiLevelType w:val="hybridMultilevel"/>
+    <w:tmpl w:val="B87863AE"/>
+    <w:lvl w:ilvl="0" w:tplc="04090003">
+      <w:start w:val="1"/>
+      <w:numFmt w:val="bullet"/>
+      <w:lvlText w:val="o"/>
+      <w:lvlJc w:val="left"/>
+      <w:pPr>
+        <w:ind w:left="2160" w:hanging="360"/>
+      </w:pPr>
+      <w:rPr>
+        <w:rFonts w:ascii="Courier New" w:hAnsi="Courier New" w:cs="Courier New" w:hint="default"/>
+      </w:rPr>
+    </w:lvl>
+    <w:lvl w:ilvl="1" w:tplc="04090003" w:tentative="1">
+      <w:start w:val="1"/>
+      <w:numFmt w:val="bullet"/>
+      <w:lvlText w:val="o"/>
+      <w:lvlJc w:val="left"/>
+      <w:pPr>
+        <w:ind w:left="2880" w:hanging="360"/>
+      </w:pPr>
+      <w:rPr>
+        <w:rFonts w:ascii="Courier New" w:hAnsi="Courier New" w:cs="Courier New" w:hint="default"/>
+      </w:rPr>
+    </w:lvl>
+    <w:lvl w:ilvl="2" w:tplc="04090005" w:tentative="1">
+      <w:start w:val="1"/>
+      <w:numFmt w:val="bullet"/>
+      <w:lvlText w:val=""/>
+      <w:lvlJc w:val="left"/>
+      <w:pPr>
+        <w:ind w:left="3600" w:hanging="360"/>
+      </w:pPr>
+      <w:rPr>
+        <w:rFonts w:ascii="Wingdings" w:hAnsi="Wingdings" w:hint="default"/>
+      </w:rPr>
+    </w:lvl>
+    <w:lvl w:ilvl="3" w:tplc="04090001" w:tentative="1">
+      <w:start w:val="1"/>
+      <w:numFmt w:val="bullet"/>
+      <w:lvlText w:val=""/>
+      <w:lvlJc w:val="left"/>
+      <w:pPr>
+        <w:ind w:left="4320" w:hanging="360"/>
+      </w:pPr>
+      <w:rPr>
+        <w:rFonts w:ascii="Symbol" w:hAnsi="Symbol" w:hint="default"/>
+      </w:rPr>
+    </w:lvl>
+    <w:lvl w:ilvl="4" w:tplc="04090003" w:tentative="1">
+      <w:start w:val="1"/>
+      <w:numFmt w:val="bullet"/>
+      <w:lvlText w:val="o"/>
+      <w:lvlJc w:val="left"/>
+      <w:pPr>
+        <w:ind w:left="5040" w:hanging="360"/>
+      </w:pPr>
+      <w:rPr>
+        <w:rFonts w:ascii="Courier New" w:hAnsi="Courier New" w:cs="Courier New" w:hint="default"/>
+      </w:rPr>
+    </w:lvl>
+    <w:lvl w:ilvl="5" w:tplc="04090005" w:tentative="1">
+      <w:start w:val="1"/>
+      <w:numFmt w:val="bullet"/>
+      <w:lvlText w:val=""/>
+      <w:lvlJc w:val="left"/>
+      <w:pPr>
+        <w:ind w:left="5760" w:hanging="360"/>
+      </w:pPr>
+      <w:rPr>
+        <w:rFonts w:ascii="Wingdings" w:hAnsi="Wingdings" w:hint="default"/>
+      </w:rPr>
+    </w:lvl>
+    <w:lvl w:ilvl="6" w:tplc="04090001" w:tentative="1">
+      <w:start w:val="1"/>
+      <w:numFmt w:val="bullet"/>
+      <w:lvlText w:val=""/>
+      <w:lvlJc w:val="left"/>
+      <w:pPr>
+        <w:ind w:left="6480" w:hanging="360"/>
+      </w:pPr>
+      <w:rPr>
+        <w:rFonts w:ascii="Symbol" w:hAnsi="Symbol" w:hint="default"/>
+      </w:rPr>
+    </w:lvl>
+    <w:lvl w:ilvl="7" w:tplc="04090003" w:tentative="1">
+      <w:start w:val="1"/>
+      <w:numFmt w:val="bullet"/>
+      <w:lvlText w:val="o"/>
+      <w:lvlJc w:val="left"/>
+      <w:pPr>
+        <w:ind w:left="7200" w:hanging="360"/>
+      </w:pPr>
+      <w:rPr>
+        <w:rFonts w:ascii="Courier New" w:hAnsi="Courier New" w:cs="Courier New" w:hint="default"/>
+      </w:rPr>
+    </w:lvl>
+    <w:lvl w:ilvl="8" w:tplc="04090005" w:tentative="1">
+      <w:start w:val="1"/>
+      <w:numFmt w:val="bullet"/>
+      <w:lvlText w:val=""/>
+      <w:lvlJc w:val="left"/>
+      <w:pPr>
+        <w:ind w:left="7920" w:hanging="360"/>
+      </w:pPr>
+      <w:rPr>
+        <w:rFonts w:ascii="Wingdings" w:hAnsi="Wingdings" w:hint="default"/>
+      </w:rPr>
+    </w:lvl>
+  </w:abstractNum>
+  <w:abstractNum w:abstractNumId="3" w15:restartNumberingAfterBreak="0">
     <w:nsid w:val="2738455A"/>
     <w:multiLevelType w:val="multilevel"/>
     <w:tmpl w:val="9A6A7460"/>
@@ -2338,7 +3500,7 @@
       </w:rPr>
     </w:lvl>
   </w:abstractNum>
-  <w:abstractNum w:abstractNumId="2" w15:restartNumberingAfterBreak="0">
+  <w:abstractNum w:abstractNumId="4" w15:restartNumberingAfterBreak="0">
     <w:nsid w:val="2933496F"/>
     <w:multiLevelType w:val="multilevel"/>
     <w:tmpl w:val="C9C2BA7A"/>
@@ -2451,7 +3613,156 @@
       </w:rPr>
     </w:lvl>
   </w:abstractNum>
-  <w:abstractNum w:abstractNumId="3" w15:restartNumberingAfterBreak="0">
+  <w:abstractNum w:abstractNumId="5" w15:restartNumberingAfterBreak="0">
+    <w:nsid w:val="2D512691"/>
+    <w:multiLevelType w:val="multilevel"/>
+    <w:tmpl w:val="85B01C32"/>
+    <w:lvl w:ilvl="0">
+      <w:start w:val="1"/>
+      <w:numFmt w:val="bullet"/>
+      <w:lvlText w:val=""/>
+      <w:lvlJc w:val="left"/>
+      <w:pPr>
+        <w:tabs>
+          <w:tab w:val="num" w:pos="720"/>
+        </w:tabs>
+        <w:ind w:left="720" w:hanging="360"/>
+      </w:pPr>
+      <w:rPr>
+        <w:rFonts w:ascii="Symbol" w:hAnsi="Symbol" w:hint="default"/>
+        <w:sz w:val="20"/>
+      </w:rPr>
+    </w:lvl>
+    <w:lvl w:ilvl="1">
+      <w:start w:val="1"/>
+      <w:numFmt w:val="bullet"/>
+      <w:lvlText w:val="o"/>
+      <w:lvlJc w:val="left"/>
+      <w:pPr>
+        <w:tabs>
+          <w:tab w:val="num" w:pos="1440"/>
+        </w:tabs>
+        <w:ind w:left="1440" w:hanging="360"/>
+      </w:pPr>
+      <w:rPr>
+        <w:rFonts w:ascii="Courier New" w:hAnsi="Courier New" w:hint="default"/>
+        <w:sz w:val="20"/>
+      </w:rPr>
+    </w:lvl>
+    <w:lvl w:ilvl="2">
+      <w:start w:val="1"/>
+      <w:numFmt w:val="bullet"/>
+      <w:lvlText w:val=""/>
+      <w:lvlJc w:val="left"/>
+      <w:pPr>
+        <w:tabs>
+          <w:tab w:val="num" w:pos="2160"/>
+        </w:tabs>
+        <w:ind w:left="2160" w:hanging="360"/>
+      </w:pPr>
+      <w:rPr>
+        <w:rFonts w:ascii="Wingdings" w:hAnsi="Wingdings" w:hint="default"/>
+        <w:sz w:val="20"/>
+      </w:rPr>
+    </w:lvl>
+    <w:lvl w:ilvl="3" w:tentative="1">
+      <w:start w:val="1"/>
+      <w:numFmt w:val="bullet"/>
+      <w:lvlText w:val=""/>
+      <w:lvlJc w:val="left"/>
+      <w:pPr>
+        <w:tabs>
+          <w:tab w:val="num" w:pos="2880"/>
+        </w:tabs>
+        <w:ind w:left="2880" w:hanging="360"/>
+      </w:pPr>
+      <w:rPr>
+        <w:rFonts w:ascii="Wingdings" w:hAnsi="Wingdings" w:hint="default"/>
+        <w:sz w:val="20"/>
+      </w:rPr>
+    </w:lvl>
+    <w:lvl w:ilvl="4" w:tentative="1">
+      <w:start w:val="1"/>
+      <w:numFmt w:val="bullet"/>
+      <w:lvlText w:val=""/>
+      <w:lvlJc w:val="left"/>
+      <w:pPr>
+        <w:tabs>
+          <w:tab w:val="num" w:pos="3600"/>
+        </w:tabs>
+        <w:ind w:left="3600" w:hanging="360"/>
+      </w:pPr>
+      <w:rPr>
+        <w:rFonts w:ascii="Wingdings" w:hAnsi="Wingdings" w:hint="default"/>
+        <w:sz w:val="20"/>
+      </w:rPr>
+    </w:lvl>
+    <w:lvl w:ilvl="5" w:tentative="1">
+      <w:start w:val="1"/>
+      <w:numFmt w:val="bullet"/>
+      <w:lvlText w:val=""/>
+      <w:lvlJc w:val="left"/>
+      <w:pPr>
+        <w:tabs>
+          <w:tab w:val="num" w:pos="4320"/>
+        </w:tabs>
+        <w:ind w:left="4320" w:hanging="360"/>
+      </w:pPr>
+      <w:rPr>
+        <w:rFonts w:ascii="Wingdings" w:hAnsi="Wingdings" w:hint="default"/>
+        <w:sz w:val="20"/>
+      </w:rPr>
+    </w:lvl>
+    <w:lvl w:ilvl="6" w:tentative="1">
+      <w:start w:val="1"/>
+      <w:numFmt w:val="bullet"/>
+      <w:lvlText w:val=""/>
+      <w:lvlJc w:val="left"/>
+      <w:pPr>
+        <w:tabs>
+          <w:tab w:val="num" w:pos="5040"/>
+        </w:tabs>
+        <w:ind w:left="5040" w:hanging="360"/>
+      </w:pPr>
+      <w:rPr>
+        <w:rFonts w:ascii="Wingdings" w:hAnsi="Wingdings" w:hint="default"/>
+        <w:sz w:val="20"/>
+      </w:rPr>
+    </w:lvl>
+    <w:lvl w:ilvl="7" w:tentative="1">
+      <w:start w:val="1"/>
+      <w:numFmt w:val="bullet"/>
+      <w:lvlText w:val=""/>
+      <w:lvlJc w:val="left"/>
+      <w:pPr>
+        <w:tabs>
+          <w:tab w:val="num" w:pos="5760"/>
+        </w:tabs>
+        <w:ind w:left="5760" w:hanging="360"/>
+      </w:pPr>
+      <w:rPr>
+        <w:rFonts w:ascii="Wingdings" w:hAnsi="Wingdings" w:hint="default"/>
+        <w:sz w:val="20"/>
+      </w:rPr>
+    </w:lvl>
+    <w:lvl w:ilvl="8" w:tentative="1">
+      <w:start w:val="1"/>
+      <w:numFmt w:val="bullet"/>
+      <w:lvlText w:val=""/>
+      <w:lvlJc w:val="left"/>
+      <w:pPr>
+        <w:tabs>
+          <w:tab w:val="num" w:pos="6480"/>
+        </w:tabs>
+        <w:ind w:left="6480" w:hanging="360"/>
+      </w:pPr>
+      <w:rPr>
+        <w:rFonts w:ascii="Wingdings" w:hAnsi="Wingdings" w:hint="default"/>
+        <w:sz w:val="20"/>
+      </w:rPr>
+    </w:lvl>
+  </w:abstractNum>
+  <w:abstractNum w:abstractNumId="6" w15:restartNumberingAfterBreak="0">
     <w:nsid w:val="3A2029D2"/>
     <w:multiLevelType w:val="multilevel"/>
     <w:tmpl w:val="335EEF4A"/>
@@ -2600,7 +3911,7 @@
       </w:rPr>
     </w:lvl>
   </w:abstractNum>
-  <w:abstractNum w:abstractNumId="4" w15:restartNumberingAfterBreak="0">
+  <w:abstractNum w:abstractNumId="7" w15:restartNumberingAfterBreak="0">
     <w:nsid w:val="441A5D52"/>
     <w:multiLevelType w:val="multilevel"/>
     <w:tmpl w:val="C632EC44"/>
@@ -2713,7 +4024,7 @@
       </w:rPr>
     </w:lvl>
   </w:abstractNum>
-  <w:abstractNum w:abstractNumId="5" w15:restartNumberingAfterBreak="0">
+  <w:abstractNum w:abstractNumId="8" w15:restartNumberingAfterBreak="0">
     <w:nsid w:val="49480D2C"/>
     <w:multiLevelType w:val="multilevel"/>
     <w:tmpl w:val="F7807792"/>
@@ -2826,7 +4137,120 @@
       </w:rPr>
     </w:lvl>
   </w:abstractNum>
-  <w:abstractNum w:abstractNumId="6" w15:restartNumberingAfterBreak="0">
+  <w:abstractNum w:abstractNumId="9" w15:restartNumberingAfterBreak="0">
+    <w:nsid w:val="57D25D8B"/>
+    <w:multiLevelType w:val="hybridMultilevel"/>
+    <w:tmpl w:val="C2166E46"/>
+    <w:lvl w:ilvl="0" w:tplc="04090003">
+      <w:start w:val="1"/>
+      <w:numFmt w:val="bullet"/>
+      <w:lvlText w:val="o"/>
+      <w:lvlJc w:val="left"/>
+      <w:pPr>
+        <w:ind w:left="1080" w:hanging="360"/>
+      </w:pPr>
+      <w:rPr>
+        <w:rFonts w:ascii="Courier New" w:hAnsi="Courier New" w:cs="Courier New" w:hint="default"/>
+      </w:rPr>
+    </w:lvl>
+    <w:lvl w:ilvl="1" w:tplc="04090003" w:tentative="1">
+      <w:start w:val="1"/>
+      <w:numFmt w:val="bullet"/>
+      <w:lvlText w:val="o"/>
+      <w:lvlJc w:val="left"/>
+      <w:pPr>
+        <w:ind w:left="1800" w:hanging="360"/>
+      </w:pPr>
+      <w:rPr>
+        <w:rFonts w:ascii="Courier New" w:hAnsi="Courier New" w:cs="Courier New" w:hint="default"/>
+      </w:rPr>
+    </w:lvl>
+    <w:lvl w:ilvl="2" w:tplc="04090005" w:tentative="1">
+      <w:start w:val="1"/>
+      <w:numFmt w:val="bullet"/>
+      <w:lvlText w:val=""/>
+      <w:lvlJc w:val="left"/>
+      <w:pPr>
+        <w:ind w:left="2520" w:hanging="360"/>
+      </w:pPr>
+      <w:rPr>
+        <w:rFonts w:ascii="Wingdings" w:hAnsi="Wingdings" w:hint="default"/>
+      </w:rPr>
+    </w:lvl>
+    <w:lvl w:ilvl="3" w:tplc="04090001" w:tentative="1">
+      <w:start w:val="1"/>
+      <w:numFmt w:val="bullet"/>
+      <w:lvlText w:val=""/>
+      <w:lvlJc w:val="left"/>
+      <w:pPr>
+        <w:ind w:left="3240" w:hanging="360"/>
+      </w:pPr>
+      <w:rPr>
+        <w:rFonts w:ascii="Symbol" w:hAnsi="Symbol" w:hint="default"/>
+      </w:rPr>
+    </w:lvl>
+    <w:lvl w:ilvl="4" w:tplc="04090003" w:tentative="1">
+      <w:start w:val="1"/>
+      <w:numFmt w:val="bullet"/>
+      <w:lvlText w:val="o"/>
+      <w:lvlJc w:val="left"/>
+      <w:pPr>
+        <w:ind w:left="3960" w:hanging="360"/>
+      </w:pPr>
+      <w:rPr>
+        <w:rFonts w:ascii="Courier New" w:hAnsi="Courier New" w:cs="Courier New" w:hint="default"/>
+      </w:rPr>
+    </w:lvl>
+    <w:lvl w:ilvl="5" w:tplc="04090005" w:tentative="1">
+      <w:start w:val="1"/>
+      <w:numFmt w:val="bullet"/>
+      <w:lvlText w:val=""/>
+      <w:lvlJc w:val="left"/>
+      <w:pPr>
+        <w:ind w:left="4680" w:hanging="360"/>
+      </w:pPr>
+      <w:rPr>
+        <w:rFonts w:ascii="Wingdings" w:hAnsi="Wingdings" w:hint="default"/>
+      </w:rPr>
+    </w:lvl>
+    <w:lvl w:ilvl="6" w:tplc="04090001" w:tentative="1">
+      <w:start w:val="1"/>
+      <w:numFmt w:val="bullet"/>
+      <w:lvlText w:val=""/>
+      <w:lvlJc w:val="left"/>
+      <w:pPr>
+        <w:ind w:left="5400" w:hanging="360"/>
+      </w:pPr>
+      <w:rPr>
+        <w:rFonts w:ascii="Symbol" w:hAnsi="Symbol" w:hint="default"/>
+      </w:rPr>
+    </w:lvl>
+    <w:lvl w:ilvl="7" w:tplc="04090003" w:tentative="1">
+      <w:start w:val="1"/>
+      <w:numFmt w:val="bullet"/>
+      <w:lvlText w:val="o"/>
+      <w:lvlJc w:val="left"/>
+      <w:pPr>
+        <w:ind w:left="6120" w:hanging="360"/>
+      </w:pPr>
+      <w:rPr>
+        <w:rFonts w:ascii="Courier New" w:hAnsi="Courier New" w:cs="Courier New" w:hint="default"/>
+      </w:rPr>
+    </w:lvl>
+    <w:lvl w:ilvl="8" w:tplc="04090005" w:tentative="1">
+      <w:start w:val="1"/>
+      <w:numFmt w:val="bullet"/>
+      <w:lvlText w:val=""/>
+      <w:lvlJc w:val="left"/>
+      <w:pPr>
+        <w:ind w:left="6840" w:hanging="360"/>
+      </w:pPr>
+      <w:rPr>
+        <w:rFonts w:ascii="Wingdings" w:hAnsi="Wingdings" w:hint="default"/>
+      </w:rPr>
+    </w:lvl>
+  </w:abstractNum>
+  <w:abstractNum w:abstractNumId="10" w15:restartNumberingAfterBreak="0">
     <w:nsid w:val="5F43668D"/>
     <w:multiLevelType w:val="multilevel"/>
     <w:tmpl w:val="E00CB12A"/>
@@ -2976,25 +4400,37 @@
     </w:lvl>
   </w:abstractNum>
   <w:num w:numId="1">
+    <w:abstractNumId w:val="3"/>
+  </w:num>
+  <w:num w:numId="2">
     <w:abstractNumId w:val="1"/>
   </w:num>
-  <w:num w:numId="2">
+  <w:num w:numId="3">
+    <w:abstractNumId w:val="4"/>
+  </w:num>
+  <w:num w:numId="4">
+    <w:abstractNumId w:val="8"/>
+  </w:num>
+  <w:num w:numId="5">
+    <w:abstractNumId w:val="7"/>
+  </w:num>
+  <w:num w:numId="6">
+    <w:abstractNumId w:val="6"/>
+  </w:num>
+  <w:num w:numId="7">
+    <w:abstractNumId w:val="10"/>
+  </w:num>
+  <w:num w:numId="8">
+    <w:abstractNumId w:val="5"/>
+  </w:num>
+  <w:num w:numId="9">
     <w:abstractNumId w:val="0"/>
   </w:num>
-  <w:num w:numId="3">
+  <w:num w:numId="10">
     <w:abstractNumId w:val="2"/>
   </w:num>
-  <w:num w:numId="4">
-    <w:abstractNumId w:val="5"/>
-  </w:num>
-  <w:num w:numId="5">
-    <w:abstractNumId w:val="4"/>
-  </w:num>
-  <w:num w:numId="6">
-    <w:abstractNumId w:val="3"/>
-  </w:num>
-  <w:num w:numId="7">
-    <w:abstractNumId w:val="6"/>
+  <w:num w:numId="11">
+    <w:abstractNumId w:val="9"/>
   </w:num>
 </w:numbering>
 </file>
@@ -3987,7 +5423,7 @@
 </file>
 
 <file path=customXml/itemProps1.xml><?xml version="1.0" encoding="utf-8"?>
-<ds:datastoreItem xmlns:ds="http://schemas.openxmlformats.org/officeDocument/2006/customXml" ds:itemID="{EE59EE8B-1073-458C-BD41-643E216B83E9}">
+<ds:datastoreItem xmlns:ds="http://schemas.openxmlformats.org/officeDocument/2006/customXml" ds:itemID="{B80A16FA-6DF0-4A9F-83D3-44ACF310619D}">
   <ds:schemaRefs>
     <ds:schemaRef ds:uri="http://schemas.openxmlformats.org/officeDocument/2006/bibliography"/>
   </ds:schemaRefs>

</xml_diff>

<commit_message>
Added in Scrum meeting and weekly Justin meeting
</commit_message>
<xml_diff>
--- a/Development Journal.docx
+++ b/Development Journal.docx
@@ -67,15 +67,39 @@
     <w:p>
       <w:pPr>
         <w:spacing w:line="327" w:lineRule="auto"/>
-      </w:pPr>
-      <w:r>
         <w:rPr>
           <w:i/>
           <w:color w:val="333333"/>
           <w:sz w:val="24"/>
           <w:szCs w:val="24"/>
         </w:rPr>
+      </w:pPr>
+      <w:r>
+        <w:rPr>
+          <w:i/>
+          <w:color w:val="333333"/>
+          <w:sz w:val="24"/>
+          <w:szCs w:val="24"/>
+        </w:rPr>
         <w:t>Scrum Meetings: M/W/F 12:45-1:00pm @ the table outside of Norris Chemistry Hall</w:t>
+      </w:r>
+    </w:p>
+    <w:p>
+      <w:pPr>
+        <w:spacing w:line="327" w:lineRule="auto"/>
+        <w:rPr>
+          <w:i/>
+          <w:sz w:val="24"/>
+          <w:szCs w:val="24"/>
+        </w:rPr>
+      </w:pPr>
+      <w:r>
+        <w:rPr>
+          <w:i/>
+          <w:sz w:val="24"/>
+          <w:szCs w:val="24"/>
+        </w:rPr>
+        <w:t>Justin Meeting W 1:00 PM – 1:30 PM</w:t>
       </w:r>
     </w:p>
     <w:p>
@@ -506,6 +530,7 @@
         <w:contextualSpacing/>
       </w:pPr>
       <w:r>
+        <w:lastRenderedPageBreak/>
         <w:t>Obtain access to current files, docs, or images</w:t>
       </w:r>
     </w:p>
@@ -518,7 +543,6 @@
         <w:contextualSpacing/>
       </w:pPr>
       <w:r>
-        <w:lastRenderedPageBreak/>
         <w:t>Who are the users? How much traffic/server load?</w:t>
       </w:r>
     </w:p>
@@ -884,6 +908,7 @@
           <w:sz w:val="24"/>
           <w:szCs w:val="24"/>
         </w:rPr>
+        <w:lastRenderedPageBreak/>
         <w:t>Analytics</w:t>
       </w:r>
     </w:p>
@@ -906,7 +931,6 @@
           <w:sz w:val="24"/>
           <w:szCs w:val="24"/>
         </w:rPr>
-        <w:lastRenderedPageBreak/>
         <w:t>Rate/review/comment</w:t>
       </w:r>
     </w:p>
@@ -1293,13 +1317,7 @@
         <w:pStyle w:val="Heading5"/>
       </w:pPr>
       <w:r>
-        <w:t>1/</w:t>
-      </w:r>
-      <w:r>
-        <w:t>30</w:t>
-      </w:r>
-      <w:r>
-        <w:t>/18</w:t>
+        <w:t>1/30/18</w:t>
       </w:r>
     </w:p>
     <w:p>
@@ -1321,6 +1339,184 @@
       <w:r>
         <w:t xml:space="preserve"> sprint for your future tasks</w:t>
       </w:r>
+    </w:p>
+    <w:p>
+      <w:pPr>
+        <w:pStyle w:val="ListParagraph"/>
+        <w:numPr>
+          <w:ilvl w:val="0"/>
+          <w:numId w:val="11"/>
+        </w:numPr>
+      </w:pPr>
+      <w:r>
+        <w:t>Goals: determine time to go to library</w:t>
+      </w:r>
+    </w:p>
+    <w:p>
+      <w:pPr>
+        <w:pStyle w:val="ListParagraph"/>
+        <w:numPr>
+          <w:ilvl w:val="0"/>
+          <w:numId w:val="11"/>
+        </w:numPr>
+      </w:pPr>
+      <w:r>
+        <w:t>Past</w:t>
+      </w:r>
+    </w:p>
+    <w:p>
+      <w:pPr>
+        <w:pStyle w:val="ListParagraph"/>
+        <w:numPr>
+          <w:ilvl w:val="1"/>
+          <w:numId w:val="11"/>
+        </w:numPr>
+      </w:pPr>
+      <w:r>
+        <w:t>Betsy – did some library research</w:t>
+      </w:r>
+    </w:p>
+    <w:p>
+      <w:pPr>
+        <w:pStyle w:val="ListParagraph"/>
+        <w:numPr>
+          <w:ilvl w:val="1"/>
+          <w:numId w:val="11"/>
+        </w:numPr>
+      </w:pPr>
+      <w:r>
+        <w:t xml:space="preserve">Vanessa – </w:t>
+      </w:r>
+      <w:proofErr w:type="spellStart"/>
+      <w:r>
+        <w:t>github</w:t>
+      </w:r>
+      <w:proofErr w:type="spellEnd"/>
+      <w:r>
+        <w:t>, made group chat</w:t>
+      </w:r>
+    </w:p>
+    <w:p>
+      <w:pPr>
+        <w:pStyle w:val="ListParagraph"/>
+        <w:numPr>
+          <w:ilvl w:val="1"/>
+          <w:numId w:val="11"/>
+        </w:numPr>
+      </w:pPr>
+      <w:r>
+        <w:t>Gina – wasn’t here last time</w:t>
+      </w:r>
+    </w:p>
+    <w:p>
+      <w:pPr>
+        <w:pStyle w:val="ListParagraph"/>
+        <w:numPr>
+          <w:ilvl w:val="1"/>
+          <w:numId w:val="11"/>
+        </w:numPr>
+      </w:pPr>
+      <w:r>
+        <w:t xml:space="preserve">Jon – looked at libraries that used </w:t>
+      </w:r>
+      <w:proofErr w:type="spellStart"/>
+      <w:r>
+        <w:t>wordpress</w:t>
+      </w:r>
+      <w:proofErr w:type="spellEnd"/>
+      <w:r>
+        <w:t xml:space="preserve"> and made a list of common features</w:t>
+      </w:r>
+    </w:p>
+    <w:p>
+      <w:pPr>
+        <w:pStyle w:val="ListParagraph"/>
+        <w:numPr>
+          <w:ilvl w:val="1"/>
+          <w:numId w:val="11"/>
+        </w:numPr>
+      </w:pPr>
+      <w:r>
+        <w:t xml:space="preserve">Drake - </w:t>
+      </w:r>
+      <w:proofErr w:type="spellStart"/>
+      <w:r>
+        <w:t>trello</w:t>
+      </w:r>
+      <w:proofErr w:type="spellEnd"/>
+    </w:p>
+    <w:p>
+      <w:pPr>
+        <w:pStyle w:val="ListParagraph"/>
+        <w:numPr>
+          <w:ilvl w:val="0"/>
+          <w:numId w:val="11"/>
+        </w:numPr>
+      </w:pPr>
+      <w:r>
+        <w:t>Future</w:t>
+      </w:r>
+    </w:p>
+    <w:p>
+      <w:pPr>
+        <w:pStyle w:val="ListParagraph"/>
+        <w:numPr>
+          <w:ilvl w:val="1"/>
+          <w:numId w:val="11"/>
+        </w:numPr>
+      </w:pPr>
+      <w:r>
+        <w:t>Betsy – will do more library research; archives</w:t>
+      </w:r>
+    </w:p>
+    <w:p>
+      <w:pPr>
+        <w:pStyle w:val="ListParagraph"/>
+        <w:numPr>
+          <w:ilvl w:val="1"/>
+          <w:numId w:val="11"/>
+        </w:numPr>
+      </w:pPr>
+      <w:r>
+        <w:t>Vanessa – more library research</w:t>
+      </w:r>
+    </w:p>
+    <w:p>
+      <w:pPr>
+        <w:pStyle w:val="ListParagraph"/>
+        <w:numPr>
+          <w:ilvl w:val="1"/>
+          <w:numId w:val="11"/>
+        </w:numPr>
+      </w:pPr>
+      <w:r>
+        <w:t>Gina – more library research</w:t>
+      </w:r>
+    </w:p>
+    <w:p>
+      <w:pPr>
+        <w:pStyle w:val="ListParagraph"/>
+        <w:numPr>
+          <w:ilvl w:val="1"/>
+          <w:numId w:val="11"/>
+        </w:numPr>
+      </w:pPr>
+      <w:r>
+        <w:lastRenderedPageBreak/>
+        <w:t>Jon – more library research</w:t>
+      </w:r>
+    </w:p>
+    <w:p>
+      <w:pPr>
+        <w:pStyle w:val="ListParagraph"/>
+        <w:numPr>
+          <w:ilvl w:val="1"/>
+          <w:numId w:val="11"/>
+        </w:numPr>
+      </w:pPr>
+      <w:r>
+        <w:t>Drake – more library research, send email to Yusef</w:t>
+      </w:r>
       <w:bookmarkStart w:id="6" w:name="_GoBack"/>
       <w:bookmarkEnd w:id="6"/>
     </w:p>
@@ -1391,7 +1587,6 @@
       </w:pPr>
       <w:proofErr w:type="gramStart"/>
       <w:r>
-        <w:lastRenderedPageBreak/>
         <w:t>Summary :</w:t>
       </w:r>
       <w:proofErr w:type="gramEnd"/>
@@ -1927,6 +2122,7 @@
           <w:szCs w:val="24"/>
           <w:lang w:val="en-US" w:eastAsia="en-US"/>
         </w:rPr>
+        <w:lastRenderedPageBreak/>
         <w:t>Doing more research to determine what kind of features users would like most</w:t>
       </w:r>
     </w:p>
@@ -2232,7 +2428,6 @@
           <w:szCs w:val="24"/>
           <w:lang w:val="en-US" w:eastAsia="en-US"/>
         </w:rPr>
-        <w:lastRenderedPageBreak/>
         <w:t>Very plain in design, a lot of orange scheme and not very coordinated in terms of color</w:t>
       </w:r>
     </w:p>
@@ -4153,7 +4348,7 @@
         <w:rFonts w:ascii="Courier New" w:hAnsi="Courier New" w:cs="Courier New" w:hint="default"/>
       </w:rPr>
     </w:lvl>
-    <w:lvl w:ilvl="1" w:tplc="04090003" w:tentative="1">
+    <w:lvl w:ilvl="1" w:tplc="04090003">
       <w:start w:val="1"/>
       <w:numFmt w:val="bullet"/>
       <w:lvlText w:val="o"/>
@@ -5423,7 +5618,7 @@
 </file>
 
 <file path=customXml/itemProps1.xml><?xml version="1.0" encoding="utf-8"?>
-<ds:datastoreItem xmlns:ds="http://schemas.openxmlformats.org/officeDocument/2006/customXml" ds:itemID="{B80A16FA-6DF0-4A9F-83D3-44ACF310619D}">
+<ds:datastoreItem xmlns:ds="http://schemas.openxmlformats.org/officeDocument/2006/customXml" ds:itemID="{2FDCA999-262B-4F53-9FF6-8E40C15BCCED}">
   <ds:schemaRefs>
     <ds:schemaRef ds:uri="http://schemas.openxmlformats.org/officeDocument/2006/bibliography"/>
   </ds:schemaRefs>

</xml_diff>